<commit_message>
commit all surat modification
</commit_message>
<xml_diff>
--- a/app/surat_templates/surat_keterangan/surat_keterangan.docx
+++ b/app/surat_templates/surat_keterangan/surat_keterangan.docx
@@ -1,6 +1,6 @@
 
 <file path=word/document.xml><?xml version="1.0" encoding="utf-8"?>
-<w:document xmlns:wpc="http://schemas.microsoft.com/office/word/2010/wordprocessingCanvas" xmlns:mc="http://schemas.openxmlformats.org/markup-compatibility/2006" xmlns:o="urn:schemas-microsoft-com:office:office" xmlns:r="http://schemas.openxmlformats.org/officeDocument/2006/relationships" xmlns:m="http://schemas.openxmlformats.org/officeDocument/2006/math" xmlns:v="urn:schemas-microsoft-com:vml" xmlns:wp14="http://schemas.microsoft.com/office/word/2010/wordprocessingDrawing" xmlns:wp="http://schemas.openxmlformats.org/drawingml/2006/wordprocessingDrawing" xmlns:w10="urn:schemas-microsoft-com:office:word" xmlns:w="http://schemas.openxmlformats.org/wordprocessingml/2006/main" xmlns:w14="http://schemas.microsoft.com/office/word/2010/wordml" xmlns:w15="http://schemas.microsoft.com/office/word/2012/wordml" xmlns:wpg="http://schemas.microsoft.com/office/word/2010/wordprocessingGroup" xmlns:wpi="http://schemas.microsoft.com/office/word/2010/wordprocessingInk" xmlns:wne="http://schemas.microsoft.com/office/word/2006/wordml" xmlns:wps="http://schemas.microsoft.com/office/word/2010/wordprocessingShape" mc:Ignorable="w14 w15 wp14">
+<w:document xmlns:wpc="http://schemas.microsoft.com/office/word/2010/wordprocessingCanvas" xmlns:cx="http://schemas.microsoft.com/office/drawing/2014/chartex" xmlns:cx1="http://schemas.microsoft.com/office/drawing/2015/9/8/chartex" xmlns:cx2="http://schemas.microsoft.com/office/drawing/2015/10/21/chartex" xmlns:cx3="http://schemas.microsoft.com/office/drawing/2016/5/9/chartex" xmlns:cx4="http://schemas.microsoft.com/office/drawing/2016/5/10/chartex" xmlns:cx5="http://schemas.microsoft.com/office/drawing/2016/5/11/chartex" xmlns:cx6="http://schemas.microsoft.com/office/drawing/2016/5/12/chartex" xmlns:cx7="http://schemas.microsoft.com/office/drawing/2016/5/13/chartex" xmlns:cx8="http://schemas.microsoft.com/office/drawing/2016/5/14/chartex" xmlns:mc="http://schemas.openxmlformats.org/markup-compatibility/2006" xmlns:aink="http://schemas.microsoft.com/office/drawing/2016/ink" xmlns:am3d="http://schemas.microsoft.com/office/drawing/2017/model3d" xmlns:o="urn:schemas-microsoft-com:office:office" xmlns:r="http://schemas.openxmlformats.org/officeDocument/2006/relationships" xmlns:m="http://schemas.openxmlformats.org/officeDocument/2006/math" xmlns:v="urn:schemas-microsoft-com:vml" xmlns:wp14="http://schemas.microsoft.com/office/word/2010/wordprocessingDrawing" xmlns:wp="http://schemas.openxmlformats.org/drawingml/2006/wordprocessingDrawing" xmlns:w10="urn:schemas-microsoft-com:office:word" xmlns:w="http://schemas.openxmlformats.org/wordprocessingml/2006/main" xmlns:w14="http://schemas.microsoft.com/office/word/2010/wordml" xmlns:w15="http://schemas.microsoft.com/office/word/2012/wordml" xmlns:w16cid="http://schemas.microsoft.com/office/word/2016/wordml/cid" xmlns:w16se="http://schemas.microsoft.com/office/word/2015/wordml/symex" xmlns:wpg="http://schemas.microsoft.com/office/word/2010/wordprocessingGroup" xmlns:wpi="http://schemas.microsoft.com/office/word/2010/wordprocessingInk" xmlns:wne="http://schemas.microsoft.com/office/word/2006/wordml" xmlns:wps="http://schemas.microsoft.com/office/word/2010/wordprocessingShape" mc:Ignorable="w14 w15 w16se w16cid wp14">
   <w:body>
     <w:tbl>
       <w:tblPr>
@@ -40,23 +40,7 @@
                 <w:rFonts w:ascii="Arial" w:hAnsi="Arial" w:cs="Arial"/>
                 <w:sz w:val="28"/>
               </w:rPr>
-              <w:t>{</w:t>
-            </w:r>
-            <w:proofErr w:type="spellStart"/>
-            <w:r>
-              <w:rPr>
-                <w:rFonts w:ascii="Arial" w:hAnsi="Arial" w:cs="Arial"/>
-                <w:sz w:val="28"/>
-              </w:rPr>
-              <w:t>vars.kabupaten</w:t>
-            </w:r>
-            <w:proofErr w:type="spellEnd"/>
-            <w:r>
-              <w:rPr>
-                <w:rFonts w:ascii="Arial" w:hAnsi="Arial" w:cs="Arial"/>
-                <w:sz w:val="28"/>
-              </w:rPr>
-              <w:t>}</w:t>
+              <w:t>{vars.kabupaten}</w:t>
             </w:r>
           </w:p>
           <w:p>
@@ -73,23 +57,7 @@
                 <w:rFonts w:ascii="Arial" w:hAnsi="Arial" w:cs="Arial"/>
                 <w:sz w:val="28"/>
               </w:rPr>
-              <w:t>KECAMATAN {</w:t>
-            </w:r>
-            <w:proofErr w:type="spellStart"/>
-            <w:r>
-              <w:rPr>
-                <w:rFonts w:ascii="Arial" w:hAnsi="Arial" w:cs="Arial"/>
-                <w:sz w:val="28"/>
-              </w:rPr>
-              <w:t>vars.kecamatan</w:t>
-            </w:r>
-            <w:proofErr w:type="spellEnd"/>
-            <w:r>
-              <w:rPr>
-                <w:rFonts w:ascii="Arial" w:hAnsi="Arial" w:cs="Arial"/>
-                <w:sz w:val="28"/>
-              </w:rPr>
-              <w:t>}</w:t>
+              <w:t>KECAMATAN {vars.kecamatan}</w:t>
             </w:r>
           </w:p>
           <w:p>
@@ -116,25 +84,7 @@
                 <w:b/>
                 <w:sz w:val="40"/>
               </w:rPr>
-              <w:t>{</w:t>
-            </w:r>
-            <w:proofErr w:type="spellStart"/>
-            <w:r>
-              <w:rPr>
-                <w:rFonts w:ascii="Arial" w:hAnsi="Arial" w:cs="Arial"/>
-                <w:b/>
-                <w:sz w:val="40"/>
-              </w:rPr>
-              <w:t>vars.desa</w:t>
-            </w:r>
-            <w:proofErr w:type="spellEnd"/>
-            <w:r>
-              <w:rPr>
-                <w:rFonts w:ascii="Arial" w:hAnsi="Arial" w:cs="Arial"/>
-                <w:b/>
-                <w:sz w:val="40"/>
-              </w:rPr>
-              <w:t>}</w:t>
+              <w:t>{vars.desa}</w:t>
             </w:r>
           </w:p>
           <w:p>
@@ -153,43 +103,7 @@
                 <w:sz w:val="18"/>
                 <w:szCs w:val="20"/>
               </w:rPr>
-              <w:t>{</w:t>
-            </w:r>
-            <w:proofErr w:type="spellStart"/>
-            <w:r>
-              <w:rPr>
-                <w:rFonts w:ascii="Arial" w:hAnsi="Arial" w:cs="Arial"/>
-                <w:sz w:val="18"/>
-                <w:szCs w:val="20"/>
-              </w:rPr>
-              <w:t>vars.alamat</w:t>
-            </w:r>
-            <w:proofErr w:type="spellEnd"/>
-            <w:r>
-              <w:rPr>
-                <w:rFonts w:ascii="Arial" w:hAnsi="Arial" w:cs="Arial"/>
-                <w:sz w:val="18"/>
-                <w:szCs w:val="20"/>
-              </w:rPr>
-              <w:t>} {</w:t>
-            </w:r>
-            <w:proofErr w:type="spellStart"/>
-            <w:r>
-              <w:rPr>
-                <w:rFonts w:ascii="Arial" w:hAnsi="Arial" w:cs="Arial"/>
-                <w:sz w:val="18"/>
-                <w:szCs w:val="20"/>
-              </w:rPr>
-              <w:t>vars.email</w:t>
-            </w:r>
-            <w:proofErr w:type="spellEnd"/>
-            <w:r>
-              <w:rPr>
-                <w:rFonts w:ascii="Arial" w:hAnsi="Arial" w:cs="Arial"/>
-                <w:sz w:val="18"/>
-                <w:szCs w:val="20"/>
-              </w:rPr>
-              <w:t>}</w:t>
+              <w:t>{vars.alamat} {vars.email}</w:t>
             </w:r>
           </w:p>
           <w:p>
@@ -245,44 +159,12 @@
           <w:rFonts w:ascii="Arial" w:hAnsi="Arial" w:cs="Arial"/>
         </w:rPr>
       </w:pPr>
-      <w:proofErr w:type="spellStart"/>
-      <w:proofErr w:type="gramStart"/>
       <w:r>
         <w:rPr>
           <w:rFonts w:ascii="Arial" w:hAnsi="Arial" w:cs="Arial"/>
         </w:rPr>
-        <w:t>Nomor</w:t>
+        <w:t xml:space="preserve">Nomor :   {form.nomor_surat} </w:t>
       </w:r>
-      <w:proofErr w:type="spellEnd"/>
-      <w:r>
-        <w:rPr>
-          <w:rFonts w:ascii="Arial" w:hAnsi="Arial" w:cs="Arial"/>
-        </w:rPr>
-        <w:t xml:space="preserve"> :</w:t>
-      </w:r>
-      <w:proofErr w:type="gramEnd"/>
-      <w:r>
-        <w:rPr>
-          <w:rFonts w:ascii="Arial" w:hAnsi="Arial" w:cs="Arial"/>
-        </w:rPr>
-        <w:t xml:space="preserve">   {</w:t>
-      </w:r>
-      <w:proofErr w:type="spellStart"/>
-      <w:r>
-        <w:rPr>
-          <w:rFonts w:ascii="Arial" w:hAnsi="Arial" w:cs="Arial"/>
-        </w:rPr>
-        <w:t>form.nomor_surat</w:t>
-      </w:r>
-      <w:proofErr w:type="spellEnd"/>
-      <w:r>
-        <w:rPr>
-          <w:rFonts w:ascii="Arial" w:hAnsi="Arial" w:cs="Arial"/>
-        </w:rPr>
-        <w:t xml:space="preserve">} </w:t>
-      </w:r>
-      <w:bookmarkStart w:id="0" w:name="_GoBack"/>
-      <w:bookmarkEnd w:id="0"/>
     </w:p>
     <w:p>
       <w:pPr>
@@ -325,91 +207,7 @@
               <w:rPr>
                 <w:rFonts w:ascii="Arial" w:hAnsi="Arial" w:cs="Arial"/>
               </w:rPr>
-              <w:t xml:space="preserve">Yang </w:t>
-            </w:r>
-            <w:proofErr w:type="spellStart"/>
-            <w:r>
-              <w:rPr>
-                <w:rFonts w:ascii="Arial" w:hAnsi="Arial" w:cs="Arial"/>
-              </w:rPr>
-              <w:t>bertanda</w:t>
-            </w:r>
-            <w:proofErr w:type="spellEnd"/>
-            <w:r>
-              <w:rPr>
-                <w:rFonts w:ascii="Arial" w:hAnsi="Arial" w:cs="Arial"/>
-              </w:rPr>
-              <w:t xml:space="preserve"> </w:t>
-            </w:r>
-            <w:proofErr w:type="spellStart"/>
-            <w:r>
-              <w:rPr>
-                <w:rFonts w:ascii="Arial" w:hAnsi="Arial" w:cs="Arial"/>
-              </w:rPr>
-              <w:t>tangan</w:t>
-            </w:r>
-            <w:proofErr w:type="spellEnd"/>
-            <w:r>
-              <w:rPr>
-                <w:rFonts w:ascii="Arial" w:hAnsi="Arial" w:cs="Arial"/>
-              </w:rPr>
-              <w:t xml:space="preserve"> </w:t>
-            </w:r>
-            <w:proofErr w:type="spellStart"/>
-            <w:r>
-              <w:rPr>
-                <w:rFonts w:ascii="Arial" w:hAnsi="Arial" w:cs="Arial"/>
-              </w:rPr>
-              <w:t>dibawah</w:t>
-            </w:r>
-            <w:proofErr w:type="spellEnd"/>
-            <w:r>
-              <w:rPr>
-                <w:rFonts w:ascii="Arial" w:hAnsi="Arial" w:cs="Arial"/>
-              </w:rPr>
-              <w:t xml:space="preserve"> </w:t>
-            </w:r>
-            <w:proofErr w:type="spellStart"/>
-            <w:r>
-              <w:rPr>
-                <w:rFonts w:ascii="Arial" w:hAnsi="Arial" w:cs="Arial"/>
-              </w:rPr>
-              <w:t>ini</w:t>
-            </w:r>
-            <w:proofErr w:type="spellEnd"/>
-            <w:r>
-              <w:rPr>
-                <w:rFonts w:ascii="Arial" w:hAnsi="Arial" w:cs="Arial"/>
-              </w:rPr>
-              <w:t xml:space="preserve"> </w:t>
-            </w:r>
-            <w:proofErr w:type="spellStart"/>
-            <w:r>
-              <w:rPr>
-                <w:rFonts w:ascii="Arial" w:hAnsi="Arial" w:cs="Arial"/>
-              </w:rPr>
-              <w:t>menerangkan</w:t>
-            </w:r>
-            <w:proofErr w:type="spellEnd"/>
-            <w:r>
-              <w:rPr>
-                <w:rFonts w:ascii="Arial" w:hAnsi="Arial" w:cs="Arial"/>
-              </w:rPr>
-              <w:t xml:space="preserve"> </w:t>
-            </w:r>
-            <w:proofErr w:type="spellStart"/>
-            <w:r>
-              <w:rPr>
-                <w:rFonts w:ascii="Arial" w:hAnsi="Arial" w:cs="Arial"/>
-              </w:rPr>
-              <w:t>bahwa</w:t>
-            </w:r>
-            <w:proofErr w:type="spellEnd"/>
-            <w:r>
-              <w:rPr>
-                <w:rFonts w:ascii="Arial" w:hAnsi="Arial" w:cs="Arial"/>
-              </w:rPr>
-              <w:t xml:space="preserve"> :</w:t>
+              <w:t>Yang bertanda tangan dibawah ini menerangkan bahwa :</w:t>
             </w:r>
           </w:p>
         </w:tc>
@@ -445,14 +243,12 @@
                 <w:rFonts w:ascii="Arial" w:hAnsi="Arial" w:cs="Arial"/>
               </w:rPr>
             </w:pPr>
-            <w:proofErr w:type="spellStart"/>
             <w:r>
               <w:rPr>
                 <w:rFonts w:ascii="Arial" w:hAnsi="Arial" w:cs="Arial"/>
               </w:rPr>
               <w:t>Nama</w:t>
             </w:r>
-            <w:proofErr w:type="spellEnd"/>
           </w:p>
         </w:tc>
         <w:tc>
@@ -489,16 +285,14 @@
               <w:rPr>
                 <w:rFonts w:ascii="Arial" w:hAnsi="Arial" w:cs="Arial"/>
               </w:rPr>
-              <w:t>{</w:t>
-            </w:r>
-            <w:proofErr w:type="spellStart"/>
-            <w:r>
-              <w:rPr>
-                <w:rFonts w:ascii="Arial" w:hAnsi="Arial" w:cs="Arial"/>
-              </w:rPr>
-              <w:t>penduduk.nama</w:t>
-            </w:r>
-            <w:proofErr w:type="spellEnd"/>
+              <w:t>{penduduk.nama</w:t>
+            </w:r>
+            <w:r>
+              <w:rPr>
+                <w:rFonts w:ascii="Arial" w:hAnsi="Arial" w:cs="Arial"/>
+              </w:rPr>
+              <w:t>_penduduk</w:t>
+            </w:r>
             <w:r>
               <w:rPr>
                 <w:rFonts w:ascii="Arial" w:hAnsi="Arial" w:cs="Arial"/>
@@ -562,16 +356,16 @@
               <w:rPr>
                 <w:rFonts w:ascii="Arial" w:hAnsi="Arial" w:cs="Arial"/>
               </w:rPr>
-              <w:t>{</w:t>
-            </w:r>
-            <w:proofErr w:type="spellStart"/>
-            <w:r>
-              <w:rPr>
-                <w:rFonts w:ascii="Arial" w:hAnsi="Arial" w:cs="Arial"/>
-              </w:rPr>
-              <w:t>penduduk.NIK</w:t>
-            </w:r>
-            <w:proofErr w:type="spellEnd"/>
+              <w:t>{penduduk.</w:t>
+            </w:r>
+            <w:r>
+              <w:rPr>
+                <w:rFonts w:ascii="Arial" w:hAnsi="Arial" w:cs="Arial"/>
+              </w:rPr>
+              <w:t>nik</w:t>
+            </w:r>
+            <w:bookmarkStart w:id="0" w:name="_GoBack"/>
+            <w:bookmarkEnd w:id="0"/>
             <w:r>
               <w:rPr>
                 <w:rFonts w:ascii="Arial" w:hAnsi="Arial" w:cs="Arial"/>
@@ -593,28 +387,12 @@
                 <w:rFonts w:ascii="Arial" w:hAnsi="Arial" w:cs="Arial"/>
               </w:rPr>
             </w:pPr>
-            <w:proofErr w:type="spellStart"/>
-            <w:r>
-              <w:rPr>
-                <w:rFonts w:ascii="Arial" w:hAnsi="Arial" w:cs="Arial"/>
-              </w:rPr>
-              <w:t>Jenis</w:t>
-            </w:r>
-            <w:proofErr w:type="spellEnd"/>
-            <w:r>
-              <w:rPr>
-                <w:rFonts w:ascii="Arial" w:hAnsi="Arial" w:cs="Arial"/>
-              </w:rPr>
-              <w:t xml:space="preserve"> </w:t>
-            </w:r>
-            <w:proofErr w:type="spellStart"/>
-            <w:r>
-              <w:rPr>
-                <w:rFonts w:ascii="Arial" w:hAnsi="Arial" w:cs="Arial"/>
-              </w:rPr>
-              <w:t>Kelamin</w:t>
-            </w:r>
-            <w:proofErr w:type="spellEnd"/>
+            <w:r>
+              <w:rPr>
+                <w:rFonts w:ascii="Arial" w:hAnsi="Arial" w:cs="Arial"/>
+              </w:rPr>
+              <w:t>Jenis Kelamin</w:t>
+            </w:r>
           </w:p>
         </w:tc>
         <w:tc>
@@ -651,21 +429,7 @@
               <w:rPr>
                 <w:rFonts w:ascii="Arial" w:hAnsi="Arial" w:cs="Arial"/>
               </w:rPr>
-              <w:t>{</w:t>
-            </w:r>
-            <w:proofErr w:type="spellStart"/>
-            <w:r>
-              <w:rPr>
-                <w:rFonts w:ascii="Arial" w:hAnsi="Arial" w:cs="Arial"/>
-              </w:rPr>
-              <w:t>penduduk.jenis_kelamin</w:t>
-            </w:r>
-            <w:proofErr w:type="spellEnd"/>
-            <w:r>
-              <w:rPr>
-                <w:rFonts w:ascii="Arial" w:hAnsi="Arial" w:cs="Arial"/>
-              </w:rPr>
-              <w:t>}</w:t>
+              <w:t>{penduduk.jenis_kelamin}</w:t>
             </w:r>
           </w:p>
         </w:tc>
@@ -682,47 +446,11 @@
                 <w:rFonts w:ascii="Arial" w:hAnsi="Arial" w:cs="Arial"/>
               </w:rPr>
             </w:pPr>
-            <w:proofErr w:type="spellStart"/>
-            <w:r>
-              <w:rPr>
-                <w:rFonts w:ascii="Arial" w:hAnsi="Arial" w:cs="Arial"/>
-              </w:rPr>
-              <w:t>Tempat</w:t>
-            </w:r>
-            <w:proofErr w:type="spellEnd"/>
-            <w:r>
-              <w:rPr>
-                <w:rFonts w:ascii="Arial" w:hAnsi="Arial" w:cs="Arial"/>
-              </w:rPr>
-              <w:t xml:space="preserve"> </w:t>
-            </w:r>
-            <w:proofErr w:type="spellStart"/>
-            <w:r>
-              <w:rPr>
-                <w:rFonts w:ascii="Arial" w:hAnsi="Arial" w:cs="Arial"/>
-              </w:rPr>
-              <w:t>tanggal</w:t>
-            </w:r>
-            <w:proofErr w:type="spellEnd"/>
-            <w:r>
-              <w:rPr>
-                <w:rFonts w:ascii="Arial" w:hAnsi="Arial" w:cs="Arial"/>
-              </w:rPr>
-              <w:t xml:space="preserve"> </w:t>
-            </w:r>
-            <w:proofErr w:type="spellStart"/>
-            <w:r>
-              <w:rPr>
-                <w:rFonts w:ascii="Arial" w:hAnsi="Arial" w:cs="Arial"/>
-              </w:rPr>
-              <w:t>Lahir</w:t>
-            </w:r>
-            <w:proofErr w:type="spellEnd"/>
-            <w:r>
-              <w:rPr>
-                <w:rFonts w:ascii="Arial" w:hAnsi="Arial" w:cs="Arial"/>
-              </w:rPr>
-              <w:t xml:space="preserve"> </w:t>
+            <w:r>
+              <w:rPr>
+                <w:rFonts w:ascii="Arial" w:hAnsi="Arial" w:cs="Arial"/>
+              </w:rPr>
+              <w:t xml:space="preserve">Tempat tanggal Lahir </w:t>
             </w:r>
           </w:p>
         </w:tc>
@@ -760,35 +488,7 @@
               <w:rPr>
                 <w:rFonts w:ascii="Arial" w:hAnsi="Arial" w:cs="Arial"/>
               </w:rPr>
-              <w:t>{</w:t>
-            </w:r>
-            <w:proofErr w:type="spellStart"/>
-            <w:r>
-              <w:rPr>
-                <w:rFonts w:ascii="Arial" w:hAnsi="Arial" w:cs="Arial"/>
-              </w:rPr>
-              <w:t>penduduk.tempat</w:t>
-            </w:r>
-            <w:proofErr w:type="spellEnd"/>
-            <w:r>
-              <w:rPr>
-                <w:rFonts w:ascii="Arial" w:hAnsi="Arial" w:cs="Arial"/>
-              </w:rPr>
-              <w:t>}{</w:t>
-            </w:r>
-            <w:proofErr w:type="spellStart"/>
-            <w:r>
-              <w:rPr>
-                <w:rFonts w:ascii="Arial" w:hAnsi="Arial" w:cs="Arial"/>
-              </w:rPr>
-              <w:t>penduduk.tanggal_lahir</w:t>
-            </w:r>
-            <w:proofErr w:type="spellEnd"/>
-            <w:r>
-              <w:rPr>
-                <w:rFonts w:ascii="Arial" w:hAnsi="Arial" w:cs="Arial"/>
-              </w:rPr>
-              <w:t>}</w:t>
+              <w:t>{penduduk.tempat}{penduduk.tanggal_lahir}</w:t>
             </w:r>
             <w:r>
               <w:rPr>
@@ -811,14 +511,12 @@
                 <w:rFonts w:ascii="Arial" w:hAnsi="Arial" w:cs="Arial"/>
               </w:rPr>
             </w:pPr>
-            <w:proofErr w:type="spellStart"/>
             <w:r>
               <w:rPr>
                 <w:rFonts w:ascii="Arial" w:hAnsi="Arial" w:cs="Arial"/>
               </w:rPr>
               <w:t>Kewarganegaraan</w:t>
             </w:r>
-            <w:proofErr w:type="spellEnd"/>
           </w:p>
         </w:tc>
         <w:tc>
@@ -855,21 +553,7 @@
               <w:rPr>
                 <w:rFonts w:ascii="Arial" w:hAnsi="Arial" w:cs="Arial"/>
               </w:rPr>
-              <w:t>{</w:t>
-            </w:r>
-            <w:proofErr w:type="spellStart"/>
-            <w:r>
-              <w:rPr>
-                <w:rFonts w:ascii="Arial" w:hAnsi="Arial" w:cs="Arial"/>
-              </w:rPr>
-              <w:t>penduduk.kewarganegaraan</w:t>
-            </w:r>
-            <w:proofErr w:type="spellEnd"/>
-            <w:r>
-              <w:rPr>
-                <w:rFonts w:ascii="Arial" w:hAnsi="Arial" w:cs="Arial"/>
-              </w:rPr>
-              <w:t>}</w:t>
+              <w:t>{penduduk.kewarganegaraan}</w:t>
             </w:r>
           </w:p>
         </w:tc>
@@ -928,21 +612,7 @@
               <w:rPr>
                 <w:rFonts w:ascii="Arial" w:hAnsi="Arial" w:cs="Arial"/>
               </w:rPr>
-              <w:t>{</w:t>
-            </w:r>
-            <w:proofErr w:type="spellStart"/>
-            <w:r>
-              <w:rPr>
-                <w:rFonts w:ascii="Arial" w:hAnsi="Arial" w:cs="Arial"/>
-              </w:rPr>
-              <w:t>penduduk.agama</w:t>
-            </w:r>
-            <w:proofErr w:type="spellEnd"/>
-            <w:r>
-              <w:rPr>
-                <w:rFonts w:ascii="Arial" w:hAnsi="Arial" w:cs="Arial"/>
-              </w:rPr>
-              <w:t>}</w:t>
+              <w:t>{penduduk.agama}</w:t>
             </w:r>
           </w:p>
         </w:tc>
@@ -959,14 +629,12 @@
                 <w:rFonts w:ascii="Arial" w:hAnsi="Arial" w:cs="Arial"/>
               </w:rPr>
             </w:pPr>
-            <w:proofErr w:type="spellStart"/>
             <w:r>
               <w:rPr>
                 <w:rFonts w:ascii="Arial" w:hAnsi="Arial" w:cs="Arial"/>
               </w:rPr>
               <w:t>Pekerjaan</w:t>
             </w:r>
-            <w:proofErr w:type="spellEnd"/>
           </w:p>
         </w:tc>
         <w:tc>
@@ -1003,21 +671,7 @@
               <w:rPr>
                 <w:rFonts w:ascii="Arial" w:hAnsi="Arial" w:cs="Arial"/>
               </w:rPr>
-              <w:t>{</w:t>
-            </w:r>
-            <w:proofErr w:type="spellStart"/>
-            <w:r>
-              <w:rPr>
-                <w:rFonts w:ascii="Arial" w:hAnsi="Arial" w:cs="Arial"/>
-              </w:rPr>
-              <w:t>penduduk.pekerjaan</w:t>
-            </w:r>
-            <w:proofErr w:type="spellEnd"/>
-            <w:r>
-              <w:rPr>
-                <w:rFonts w:ascii="Arial" w:hAnsi="Arial" w:cs="Arial"/>
-              </w:rPr>
-              <w:t>}</w:t>
+              <w:t>{penduduk.pekerjaan}</w:t>
             </w:r>
           </w:p>
         </w:tc>
@@ -1034,19 +688,11 @@
                 <w:rFonts w:ascii="Arial" w:hAnsi="Arial" w:cs="Arial"/>
               </w:rPr>
             </w:pPr>
-            <w:proofErr w:type="spellStart"/>
-            <w:r>
-              <w:rPr>
-                <w:rFonts w:ascii="Arial" w:hAnsi="Arial" w:cs="Arial"/>
-              </w:rPr>
-              <w:t>Alamat</w:t>
-            </w:r>
-            <w:proofErr w:type="spellEnd"/>
-            <w:r>
-              <w:rPr>
-                <w:rFonts w:ascii="Arial" w:hAnsi="Arial" w:cs="Arial"/>
-              </w:rPr>
-              <w:t xml:space="preserve"> </w:t>
+            <w:r>
+              <w:rPr>
+                <w:rFonts w:ascii="Arial" w:hAnsi="Arial" w:cs="Arial"/>
+              </w:rPr>
+              <w:t xml:space="preserve">Alamat </w:t>
             </w:r>
           </w:p>
         </w:tc>
@@ -1084,21 +730,7 @@
               <w:rPr>
                 <w:rFonts w:ascii="Arial" w:hAnsi="Arial" w:cs="Arial"/>
               </w:rPr>
-              <w:t>{</w:t>
-            </w:r>
-            <w:proofErr w:type="spellStart"/>
-            <w:r>
-              <w:rPr>
-                <w:rFonts w:ascii="Arial" w:hAnsi="Arial" w:cs="Arial"/>
-              </w:rPr>
-              <w:t>penduduk.alamat</w:t>
-            </w:r>
-            <w:proofErr w:type="spellEnd"/>
-            <w:r>
-              <w:rPr>
-                <w:rFonts w:ascii="Arial" w:hAnsi="Arial" w:cs="Arial"/>
-              </w:rPr>
-              <w:t>}</w:t>
+              <w:t>{penduduk.alamat}</w:t>
             </w:r>
           </w:p>
         </w:tc>
@@ -1146,277 +778,37 @@
               <w:rPr>
                 <w:rFonts w:ascii="Arial" w:hAnsi="Arial" w:cs="Arial"/>
               </w:rPr>
-              <w:t xml:space="preserve">Orang </w:t>
-            </w:r>
-            <w:proofErr w:type="spellStart"/>
-            <w:r>
-              <w:rPr>
-                <w:rFonts w:ascii="Arial" w:hAnsi="Arial" w:cs="Arial"/>
-              </w:rPr>
-              <w:t>tersebut</w:t>
-            </w:r>
-            <w:proofErr w:type="spellEnd"/>
-            <w:r>
-              <w:rPr>
-                <w:rFonts w:ascii="Arial" w:hAnsi="Arial" w:cs="Arial"/>
-              </w:rPr>
-              <w:t xml:space="preserve"> </w:t>
-            </w:r>
-            <w:proofErr w:type="spellStart"/>
-            <w:r>
-              <w:rPr>
-                <w:rFonts w:ascii="Arial" w:hAnsi="Arial" w:cs="Arial"/>
-              </w:rPr>
-              <w:t>diatas</w:t>
-            </w:r>
-            <w:proofErr w:type="spellEnd"/>
-            <w:r>
-              <w:rPr>
-                <w:rFonts w:ascii="Arial" w:hAnsi="Arial" w:cs="Arial"/>
-              </w:rPr>
-              <w:t xml:space="preserve"> </w:t>
-            </w:r>
-            <w:proofErr w:type="spellStart"/>
-            <w:r>
-              <w:rPr>
-                <w:rFonts w:ascii="Arial" w:hAnsi="Arial" w:cs="Arial"/>
-              </w:rPr>
-              <w:t>adalah</w:t>
-            </w:r>
-            <w:proofErr w:type="spellEnd"/>
-            <w:r>
-              <w:rPr>
-                <w:rFonts w:ascii="Arial" w:hAnsi="Arial" w:cs="Arial"/>
-              </w:rPr>
-              <w:t xml:space="preserve"> </w:t>
-            </w:r>
-            <w:proofErr w:type="spellStart"/>
-            <w:r>
-              <w:rPr>
-                <w:rFonts w:ascii="Arial" w:hAnsi="Arial" w:cs="Arial"/>
-              </w:rPr>
-              <w:t>benar</w:t>
-            </w:r>
-            <w:proofErr w:type="spellEnd"/>
-            <w:r>
-              <w:rPr>
-                <w:rFonts w:ascii="Arial" w:hAnsi="Arial" w:cs="Arial"/>
-              </w:rPr>
-              <w:t xml:space="preserve"> </w:t>
-            </w:r>
-            <w:proofErr w:type="spellStart"/>
-            <w:r>
-              <w:rPr>
-                <w:rFonts w:ascii="Arial" w:hAnsi="Arial" w:cs="Arial"/>
-              </w:rPr>
-              <w:t>merupakan</w:t>
-            </w:r>
-            <w:proofErr w:type="spellEnd"/>
-            <w:r>
-              <w:rPr>
-                <w:rFonts w:ascii="Arial" w:hAnsi="Arial" w:cs="Arial"/>
-              </w:rPr>
-              <w:t xml:space="preserve"> </w:t>
-            </w:r>
-            <w:proofErr w:type="spellStart"/>
-            <w:r>
-              <w:rPr>
-                <w:rFonts w:ascii="Arial" w:hAnsi="Arial" w:cs="Arial"/>
-              </w:rPr>
-              <w:t>warga</w:t>
-            </w:r>
-            <w:proofErr w:type="spellEnd"/>
-            <w:r>
-              <w:rPr>
-                <w:rFonts w:ascii="Arial" w:hAnsi="Arial" w:cs="Arial"/>
-              </w:rPr>
-              <w:t xml:space="preserve"> kami, </w:t>
-            </w:r>
-            <w:proofErr w:type="spellStart"/>
-            <w:r>
-              <w:rPr>
-                <w:rFonts w:ascii="Arial" w:hAnsi="Arial" w:cs="Arial"/>
-              </w:rPr>
-              <w:t>dan</w:t>
-            </w:r>
-            <w:proofErr w:type="spellEnd"/>
-            <w:r>
-              <w:rPr>
-                <w:rFonts w:ascii="Arial" w:hAnsi="Arial" w:cs="Arial"/>
-              </w:rPr>
-              <w:t xml:space="preserve"> </w:t>
-            </w:r>
-            <w:proofErr w:type="spellStart"/>
-            <w:r>
-              <w:rPr>
-                <w:rFonts w:ascii="Arial" w:hAnsi="Arial" w:cs="Arial"/>
-              </w:rPr>
-              <w:t>pa</w:t>
-            </w:r>
-            <w:r>
-              <w:rPr>
-                <w:rFonts w:ascii="Arial" w:hAnsi="Arial" w:cs="Arial"/>
-              </w:rPr>
-              <w:t>da</w:t>
-            </w:r>
-            <w:proofErr w:type="spellEnd"/>
-            <w:r>
-              <w:rPr>
-                <w:rFonts w:ascii="Arial" w:hAnsi="Arial" w:cs="Arial"/>
-              </w:rPr>
-              <w:t xml:space="preserve"> </w:t>
-            </w:r>
-            <w:proofErr w:type="spellStart"/>
-            <w:r>
-              <w:rPr>
-                <w:rFonts w:ascii="Arial" w:hAnsi="Arial" w:cs="Arial"/>
-              </w:rPr>
-              <w:t>tanggal</w:t>
-            </w:r>
-            <w:proofErr w:type="spellEnd"/>
-            <w:r>
-              <w:rPr>
-                <w:rFonts w:ascii="Arial" w:hAnsi="Arial" w:cs="Arial"/>
-              </w:rPr>
-              <w:t xml:space="preserve"> {</w:t>
-            </w:r>
-            <w:proofErr w:type="spellStart"/>
-            <w:r>
-              <w:rPr>
-                <w:rFonts w:ascii="Arial" w:hAnsi="Arial" w:cs="Arial"/>
-              </w:rPr>
-              <w:t>form.pada_tanggal</w:t>
-            </w:r>
-            <w:proofErr w:type="spellEnd"/>
-            <w:r>
-              <w:rPr>
-                <w:rFonts w:ascii="Arial" w:hAnsi="Arial" w:cs="Arial"/>
-              </w:rPr>
-              <w:t>}</w:t>
-            </w:r>
-            <w:r>
-              <w:rPr>
-                <w:rFonts w:ascii="Arial" w:hAnsi="Arial" w:cs="Arial"/>
-              </w:rPr>
-              <w:t xml:space="preserve"> yang </w:t>
-            </w:r>
-            <w:proofErr w:type="spellStart"/>
-            <w:r>
-              <w:rPr>
-                <w:rFonts w:ascii="Arial" w:hAnsi="Arial" w:cs="Arial"/>
-              </w:rPr>
-              <w:t>bersangkutan</w:t>
-            </w:r>
-            <w:proofErr w:type="spellEnd"/>
-            <w:r>
-              <w:rPr>
-                <w:rFonts w:ascii="Arial" w:hAnsi="Arial" w:cs="Arial"/>
-              </w:rPr>
-              <w:t xml:space="preserve"> </w:t>
-            </w:r>
-            <w:proofErr w:type="spellStart"/>
-            <w:r>
-              <w:rPr>
-                <w:rFonts w:ascii="Arial" w:hAnsi="Arial" w:cs="Arial"/>
-              </w:rPr>
-              <w:t>m</w:t>
-            </w:r>
-            <w:r>
-              <w:rPr>
-                <w:rFonts w:ascii="Arial" w:hAnsi="Arial" w:cs="Arial"/>
-              </w:rPr>
-              <w:t>emohon</w:t>
-            </w:r>
-            <w:proofErr w:type="spellEnd"/>
-            <w:r>
-              <w:rPr>
-                <w:rFonts w:ascii="Arial" w:hAnsi="Arial" w:cs="Arial"/>
-              </w:rPr>
-              <w:t xml:space="preserve"> </w:t>
-            </w:r>
-            <w:proofErr w:type="spellStart"/>
-            <w:r>
-              <w:rPr>
-                <w:rFonts w:ascii="Arial" w:hAnsi="Arial" w:cs="Arial"/>
-              </w:rPr>
-              <w:t>izin</w:t>
-            </w:r>
-            <w:proofErr w:type="spellEnd"/>
-            <w:r>
-              <w:rPr>
-                <w:rFonts w:ascii="Arial" w:hAnsi="Arial" w:cs="Arial"/>
-              </w:rPr>
-              <w:t xml:space="preserve"> </w:t>
-            </w:r>
-            <w:proofErr w:type="spellStart"/>
-            <w:r>
-              <w:rPr>
-                <w:rFonts w:ascii="Arial" w:hAnsi="Arial" w:cs="Arial"/>
-              </w:rPr>
-              <w:t>tidak</w:t>
-            </w:r>
-            <w:proofErr w:type="spellEnd"/>
-            <w:r>
-              <w:rPr>
-                <w:rFonts w:ascii="Arial" w:hAnsi="Arial" w:cs="Arial"/>
-              </w:rPr>
-              <w:t xml:space="preserve"> </w:t>
-            </w:r>
-            <w:proofErr w:type="spellStart"/>
-            <w:r>
-              <w:rPr>
-                <w:rFonts w:ascii="Arial" w:hAnsi="Arial" w:cs="Arial"/>
-              </w:rPr>
-              <w:t>masuk</w:t>
-            </w:r>
-            <w:proofErr w:type="spellEnd"/>
-            <w:r>
-              <w:rPr>
-                <w:rFonts w:ascii="Arial" w:hAnsi="Arial" w:cs="Arial"/>
-              </w:rPr>
-              <w:t xml:space="preserve"> </w:t>
-            </w:r>
-            <w:proofErr w:type="spellStart"/>
-            <w:r>
-              <w:rPr>
-                <w:rFonts w:ascii="Arial" w:hAnsi="Arial" w:cs="Arial"/>
-              </w:rPr>
-              <w:t>kerja</w:t>
-            </w:r>
-            <w:proofErr w:type="spellEnd"/>
+              <w:t>Orang tersebut diatas adalah benar merupakan warga kami, dan pa</w:t>
+            </w:r>
+            <w:r>
+              <w:rPr>
+                <w:rFonts w:ascii="Arial" w:hAnsi="Arial" w:cs="Arial"/>
+              </w:rPr>
+              <w:t>da tanggal {form.pada_tanggal}</w:t>
+            </w:r>
+            <w:r>
+              <w:rPr>
+                <w:rFonts w:ascii="Arial" w:hAnsi="Arial" w:cs="Arial"/>
+              </w:rPr>
+              <w:t xml:space="preserve"> yang bersangkutan m</w:t>
+            </w:r>
+            <w:r>
+              <w:rPr>
+                <w:rFonts w:ascii="Arial" w:hAnsi="Arial" w:cs="Arial"/>
+              </w:rPr>
+              <w:t>emohon izin tidak masuk kerja</w:t>
+            </w:r>
             <w:r>
               <w:rPr>
                 <w:rFonts w:ascii="Arial" w:hAnsi="Arial" w:cs="Arial"/>
               </w:rPr>
               <w:t xml:space="preserve">, </w:t>
             </w:r>
-            <w:proofErr w:type="spellStart"/>
-            <w:r>
-              <w:rPr>
-                <w:rFonts w:ascii="Arial" w:hAnsi="Arial" w:cs="Arial"/>
-              </w:rPr>
-              <w:t>karena</w:t>
-            </w:r>
-            <w:proofErr w:type="spellEnd"/>
-            <w:r>
-              <w:rPr>
-                <w:rFonts w:ascii="Arial" w:hAnsi="Arial" w:cs="Arial"/>
-              </w:rPr>
-              <w:t xml:space="preserve"> {</w:t>
-            </w:r>
-            <w:proofErr w:type="spellStart"/>
-            <w:r>
-              <w:rPr>
-                <w:rFonts w:ascii="Arial" w:hAnsi="Arial" w:cs="Arial"/>
-              </w:rPr>
-              <w:t>form.alasan</w:t>
-            </w:r>
-            <w:proofErr w:type="spellEnd"/>
-            <w:r>
-              <w:rPr>
-                <w:rFonts w:ascii="Arial" w:hAnsi="Arial" w:cs="Arial"/>
-              </w:rPr>
-              <w:t>}</w:t>
+            <w:r>
+              <w:rPr>
+                <w:rFonts w:ascii="Arial" w:hAnsi="Arial" w:cs="Arial"/>
+              </w:rPr>
+              <w:t>karena {form.alasan}</w:t>
             </w:r>
           </w:p>
         </w:tc>
@@ -1444,203 +836,7 @@
               <w:rPr>
                 <w:rFonts w:ascii="Arial" w:hAnsi="Arial" w:cs="Arial"/>
               </w:rPr>
-              <w:t xml:space="preserve"> </w:t>
-            </w:r>
-            <w:proofErr w:type="spellStart"/>
-            <w:r>
-              <w:rPr>
-                <w:rFonts w:ascii="Arial" w:hAnsi="Arial" w:cs="Arial"/>
-              </w:rPr>
-              <w:t>Demikian</w:t>
-            </w:r>
-            <w:proofErr w:type="spellEnd"/>
-            <w:r>
-              <w:rPr>
-                <w:rFonts w:ascii="Arial" w:hAnsi="Arial" w:cs="Arial"/>
-              </w:rPr>
-              <w:t xml:space="preserve"> </w:t>
-            </w:r>
-            <w:proofErr w:type="spellStart"/>
-            <w:r>
-              <w:rPr>
-                <w:rFonts w:ascii="Arial" w:hAnsi="Arial" w:cs="Arial"/>
-              </w:rPr>
-              <w:t>surat</w:t>
-            </w:r>
-            <w:proofErr w:type="spellEnd"/>
-            <w:r>
-              <w:rPr>
-                <w:rFonts w:ascii="Arial" w:hAnsi="Arial" w:cs="Arial"/>
-              </w:rPr>
-              <w:t xml:space="preserve"> </w:t>
-            </w:r>
-            <w:proofErr w:type="spellStart"/>
-            <w:r>
-              <w:rPr>
-                <w:rFonts w:ascii="Arial" w:hAnsi="Arial" w:cs="Arial"/>
-              </w:rPr>
-              <w:t>keterangan</w:t>
-            </w:r>
-            <w:proofErr w:type="spellEnd"/>
-            <w:r>
-              <w:rPr>
-                <w:rFonts w:ascii="Arial" w:hAnsi="Arial" w:cs="Arial"/>
-              </w:rPr>
-              <w:t xml:space="preserve"> </w:t>
-            </w:r>
-            <w:proofErr w:type="spellStart"/>
-            <w:r>
-              <w:rPr>
-                <w:rFonts w:ascii="Arial" w:hAnsi="Arial" w:cs="Arial"/>
-              </w:rPr>
-              <w:t>ini</w:t>
-            </w:r>
-            <w:proofErr w:type="spellEnd"/>
-            <w:r>
-              <w:rPr>
-                <w:rFonts w:ascii="Arial" w:hAnsi="Arial" w:cs="Arial"/>
-              </w:rPr>
-              <w:t xml:space="preserve"> kami </w:t>
-            </w:r>
-            <w:proofErr w:type="spellStart"/>
-            <w:r>
-              <w:rPr>
-                <w:rFonts w:ascii="Arial" w:hAnsi="Arial" w:cs="Arial"/>
-              </w:rPr>
-              <w:t>buat</w:t>
-            </w:r>
-            <w:proofErr w:type="spellEnd"/>
-            <w:r>
-              <w:rPr>
-                <w:rFonts w:ascii="Arial" w:hAnsi="Arial" w:cs="Arial"/>
-              </w:rPr>
-              <w:t xml:space="preserve"> </w:t>
-            </w:r>
-            <w:proofErr w:type="spellStart"/>
-            <w:r>
-              <w:rPr>
-                <w:rFonts w:ascii="Arial" w:hAnsi="Arial" w:cs="Arial"/>
-              </w:rPr>
-              <w:t>dengan</w:t>
-            </w:r>
-            <w:proofErr w:type="spellEnd"/>
-            <w:r>
-              <w:rPr>
-                <w:rFonts w:ascii="Arial" w:hAnsi="Arial" w:cs="Arial"/>
-              </w:rPr>
-              <w:t xml:space="preserve"> </w:t>
-            </w:r>
-            <w:proofErr w:type="spellStart"/>
-            <w:r>
-              <w:rPr>
-                <w:rFonts w:ascii="Arial" w:hAnsi="Arial" w:cs="Arial"/>
-              </w:rPr>
-              <w:t>sebenarnya</w:t>
-            </w:r>
-            <w:proofErr w:type="spellEnd"/>
-            <w:r>
-              <w:rPr>
-                <w:rFonts w:ascii="Arial" w:hAnsi="Arial" w:cs="Arial"/>
-              </w:rPr>
-              <w:t xml:space="preserve"> agar yang </w:t>
-            </w:r>
-            <w:proofErr w:type="spellStart"/>
-            <w:r>
-              <w:rPr>
-                <w:rFonts w:ascii="Arial" w:hAnsi="Arial" w:cs="Arial"/>
-              </w:rPr>
-              <w:t>berwajib</w:t>
-            </w:r>
-            <w:proofErr w:type="spellEnd"/>
-            <w:r>
-              <w:rPr>
-                <w:rFonts w:ascii="Arial" w:hAnsi="Arial" w:cs="Arial"/>
-              </w:rPr>
-              <w:t xml:space="preserve"> </w:t>
-            </w:r>
-            <w:proofErr w:type="spellStart"/>
-            <w:r>
-              <w:rPr>
-                <w:rFonts w:ascii="Arial" w:hAnsi="Arial" w:cs="Arial"/>
-              </w:rPr>
-              <w:t>mengetahui</w:t>
-            </w:r>
-            <w:proofErr w:type="spellEnd"/>
-            <w:r>
-              <w:rPr>
-                <w:rFonts w:ascii="Arial" w:hAnsi="Arial" w:cs="Arial"/>
-              </w:rPr>
-              <w:t xml:space="preserve"> </w:t>
-            </w:r>
-            <w:proofErr w:type="spellStart"/>
-            <w:r>
-              <w:rPr>
-                <w:rFonts w:ascii="Arial" w:hAnsi="Arial" w:cs="Arial"/>
-              </w:rPr>
-              <w:t>dan</w:t>
-            </w:r>
-            <w:proofErr w:type="spellEnd"/>
-            <w:r>
-              <w:rPr>
-                <w:rFonts w:ascii="Arial" w:hAnsi="Arial" w:cs="Arial"/>
-              </w:rPr>
-              <w:t xml:space="preserve"> </w:t>
-            </w:r>
-            <w:proofErr w:type="spellStart"/>
-            <w:r>
-              <w:rPr>
-                <w:rFonts w:ascii="Arial" w:hAnsi="Arial" w:cs="Arial"/>
-              </w:rPr>
-              <w:t>untuk</w:t>
-            </w:r>
-            <w:proofErr w:type="spellEnd"/>
-            <w:r>
-              <w:rPr>
-                <w:rFonts w:ascii="Arial" w:hAnsi="Arial" w:cs="Arial"/>
-              </w:rPr>
-              <w:t xml:space="preserve"> </w:t>
-            </w:r>
-            <w:proofErr w:type="spellStart"/>
-            <w:r>
-              <w:rPr>
-                <w:rFonts w:ascii="Arial" w:hAnsi="Arial" w:cs="Arial"/>
-              </w:rPr>
-              <w:t>dipergunakan</w:t>
-            </w:r>
-            <w:proofErr w:type="spellEnd"/>
-            <w:r>
-              <w:rPr>
-                <w:rFonts w:ascii="Arial" w:hAnsi="Arial" w:cs="Arial"/>
-              </w:rPr>
-              <w:t xml:space="preserve"> </w:t>
-            </w:r>
-            <w:proofErr w:type="spellStart"/>
-            <w:r>
-              <w:rPr>
-                <w:rFonts w:ascii="Arial" w:hAnsi="Arial" w:cs="Arial"/>
-              </w:rPr>
-              <w:t>sebagaimana</w:t>
-            </w:r>
-            <w:proofErr w:type="spellEnd"/>
-            <w:r>
-              <w:rPr>
-                <w:rFonts w:ascii="Arial" w:hAnsi="Arial" w:cs="Arial"/>
-              </w:rPr>
-              <w:t xml:space="preserve"> </w:t>
-            </w:r>
-            <w:proofErr w:type="spellStart"/>
-            <w:r>
-              <w:rPr>
-                <w:rFonts w:ascii="Arial" w:hAnsi="Arial" w:cs="Arial"/>
-              </w:rPr>
-              <w:t>mestinya</w:t>
-            </w:r>
-            <w:proofErr w:type="spellEnd"/>
-            <w:r>
-              <w:rPr>
-                <w:rFonts w:ascii="Arial" w:hAnsi="Arial" w:cs="Arial"/>
-              </w:rPr>
-              <w:t>.</w:t>
+              <w:t xml:space="preserve"> Demikian surat keterangan ini kami buat dengan sebenarnya agar yang berwajib mengetahui dan untuk dipergunakan sebagaimana mestinya.</w:t>
             </w:r>
           </w:p>
           <w:p>
@@ -1695,53 +891,21 @@
                 <w:rFonts w:ascii="Arial" w:hAnsi="Arial" w:cs="Arial"/>
                 <w:sz w:val="22"/>
               </w:rPr>
-              <w:t>{</w:t>
-            </w:r>
-            <w:proofErr w:type="spellStart"/>
+              <w:t>{vars.desa}</w:t>
+            </w:r>
             <w:r>
               <w:rPr>
                 <w:rFonts w:ascii="Arial" w:hAnsi="Arial" w:cs="Arial"/>
                 <w:sz w:val="22"/>
               </w:rPr>
-              <w:t>vars.desa</w:t>
-            </w:r>
-            <w:proofErr w:type="spellEnd"/>
+              <w:t xml:space="preserve">, </w:t>
+            </w:r>
             <w:r>
               <w:rPr>
                 <w:rFonts w:ascii="Arial" w:hAnsi="Arial" w:cs="Arial"/>
                 <w:sz w:val="22"/>
               </w:rPr>
-              <w:t>}</w:t>
-            </w:r>
-            <w:r>
-              <w:rPr>
-                <w:rFonts w:ascii="Arial" w:hAnsi="Arial" w:cs="Arial"/>
-                <w:sz w:val="22"/>
-              </w:rPr>
-              <w:t xml:space="preserve">, </w:t>
-            </w:r>
-            <w:r>
-              <w:rPr>
-                <w:rFonts w:ascii="Arial" w:hAnsi="Arial" w:cs="Arial"/>
-                <w:sz w:val="22"/>
-              </w:rPr>
-              <w:t>{</w:t>
-            </w:r>
-            <w:proofErr w:type="spellStart"/>
-            <w:r>
-              <w:rPr>
-                <w:rFonts w:ascii="Arial" w:hAnsi="Arial" w:cs="Arial"/>
-                <w:sz w:val="22"/>
-              </w:rPr>
-              <w:t>vars.tanggal</w:t>
-            </w:r>
-            <w:proofErr w:type="spellEnd"/>
-            <w:r>
-              <w:rPr>
-                <w:rFonts w:ascii="Arial" w:hAnsi="Arial" w:cs="Arial"/>
-                <w:sz w:val="22"/>
-              </w:rPr>
-              <w:t>}</w:t>
+              <w:t>{vars.tanggal}</w:t>
             </w:r>
           </w:p>
           <w:p>
@@ -1753,53 +917,12 @@
                 <w:sz w:val="22"/>
               </w:rPr>
             </w:pPr>
-            <w:proofErr w:type="spellStart"/>
             <w:r>
               <w:rPr>
                 <w:rFonts w:ascii="Arial" w:hAnsi="Arial" w:cs="Arial"/>
                 <w:sz w:val="22"/>
               </w:rPr>
-              <w:t>Kepala</w:t>
-            </w:r>
-            <w:proofErr w:type="spellEnd"/>
-            <w:r>
-              <w:rPr>
-                <w:rFonts w:ascii="Arial" w:hAnsi="Arial" w:cs="Arial"/>
-                <w:sz w:val="22"/>
-              </w:rPr>
-              <w:t xml:space="preserve"> </w:t>
-            </w:r>
-            <w:proofErr w:type="spellStart"/>
-            <w:r>
-              <w:rPr>
-                <w:rFonts w:ascii="Arial" w:hAnsi="Arial" w:cs="Arial"/>
-                <w:sz w:val="22"/>
-              </w:rPr>
-              <w:t>Desa</w:t>
-            </w:r>
-            <w:proofErr w:type="spellEnd"/>
-            <w:r>
-              <w:rPr>
-                <w:rFonts w:ascii="Arial" w:hAnsi="Arial" w:cs="Arial"/>
-                <w:sz w:val="22"/>
-              </w:rPr>
-              <w:t xml:space="preserve"> {</w:t>
-            </w:r>
-            <w:proofErr w:type="spellStart"/>
-            <w:r>
-              <w:rPr>
-                <w:rFonts w:ascii="Arial" w:hAnsi="Arial" w:cs="Arial"/>
-                <w:sz w:val="22"/>
-              </w:rPr>
-              <w:t>vars.desa</w:t>
-            </w:r>
-            <w:proofErr w:type="spellEnd"/>
-            <w:r>
-              <w:rPr>
-                <w:rFonts w:ascii="Arial" w:hAnsi="Arial" w:cs="Arial"/>
-                <w:sz w:val="22"/>
-              </w:rPr>
-              <w:t>}</w:t>
+              <w:t>Kepala Desa {vars.desa}</w:t>
             </w:r>
           </w:p>
           <w:p>
@@ -1858,27 +981,7 @@
                 <w:sz w:val="22"/>
                 <w:u w:val="single"/>
               </w:rPr>
-              <w:t>{</w:t>
-            </w:r>
-            <w:proofErr w:type="spellStart"/>
-            <w:r>
-              <w:rPr>
-                <w:rFonts w:ascii="Arial" w:hAnsi="Arial" w:cs="Arial"/>
-                <w:b/>
-                <w:sz w:val="22"/>
-                <w:u w:val="single"/>
-              </w:rPr>
-              <w:t>vars.nama</w:t>
-            </w:r>
-            <w:proofErr w:type="spellEnd"/>
-            <w:r>
-              <w:rPr>
-                <w:rFonts w:ascii="Arial" w:hAnsi="Arial" w:cs="Arial"/>
-                <w:b/>
-                <w:sz w:val="22"/>
-                <w:u w:val="single"/>
-              </w:rPr>
-              <w:t>}</w:t>
+              <w:t>{vars.nama}</w:t>
             </w:r>
           </w:p>
           <w:p>
@@ -1928,7 +1031,7 @@
 </file>
 
 <file path=word/styles.xml><?xml version="1.0" encoding="utf-8"?>
-<w:styles xmlns:mc="http://schemas.openxmlformats.org/markup-compatibility/2006" xmlns:r="http://schemas.openxmlformats.org/officeDocument/2006/relationships" xmlns:w="http://schemas.openxmlformats.org/wordprocessingml/2006/main" xmlns:w14="http://schemas.microsoft.com/office/word/2010/wordml" xmlns:w15="http://schemas.microsoft.com/office/word/2012/wordml" mc:Ignorable="w14 w15">
+<w:styles xmlns:mc="http://schemas.openxmlformats.org/markup-compatibility/2006" xmlns:r="http://schemas.openxmlformats.org/officeDocument/2006/relationships" xmlns:w="http://schemas.openxmlformats.org/wordprocessingml/2006/main" xmlns:w14="http://schemas.microsoft.com/office/word/2010/wordml" xmlns:w15="http://schemas.microsoft.com/office/word/2012/wordml" xmlns:w16cid="http://schemas.microsoft.com/office/word/2016/wordml/cid" xmlns:w16se="http://schemas.microsoft.com/office/word/2015/wordml/symex" mc:Ignorable="w14 w15 w16se w16cid">
   <w:docDefaults>
     <w:rPrDefault>
       <w:rPr>
@@ -1944,7 +1047,7 @@
       </w:pPr>
     </w:pPrDefault>
   </w:docDefaults>
-  <w:latentStyles w:defLockedState="0" w:defUIPriority="99" w:defSemiHidden="0" w:defUnhideWhenUsed="0" w:defQFormat="0" w:count="371">
+  <w:latentStyles w:defLockedState="0" w:defUIPriority="99" w:defSemiHidden="0" w:defUnhideWhenUsed="0" w:defQFormat="0" w:count="375">
     <w:lsdException w:name="Normal" w:uiPriority="0" w:qFormat="1"/>
     <w:lsdException w:name="heading 1" w:uiPriority="9" w:qFormat="1"/>
     <w:lsdException w:name="heading 2" w:semiHidden="1" w:uiPriority="9" w:unhideWhenUsed="1" w:qFormat="1"/>
@@ -2050,7 +1153,6 @@
     <w:lsdException w:name="HTML Sample" w:semiHidden="1" w:unhideWhenUsed="1"/>
     <w:lsdException w:name="HTML Typewriter" w:semiHidden="1" w:unhideWhenUsed="1"/>
     <w:lsdException w:name="HTML Variable" w:semiHidden="1" w:unhideWhenUsed="1"/>
-    <w:lsdException w:name="Normal Table" w:semiHidden="1" w:unhideWhenUsed="1"/>
     <w:lsdException w:name="annotation subject" w:semiHidden="1" w:unhideWhenUsed="1"/>
     <w:lsdException w:name="No List" w:semiHidden="1" w:unhideWhenUsed="1"/>
     <w:lsdException w:name="Outline List 1" w:semiHidden="1" w:unhideWhenUsed="1"/>
@@ -2094,10 +1196,8 @@
     <w:lsdException w:name="Table Elegant" w:semiHidden="1" w:unhideWhenUsed="1"/>
     <w:lsdException w:name="Table Professional" w:semiHidden="1" w:unhideWhenUsed="1"/>
     <w:lsdException w:name="Table Subtle 1" w:semiHidden="1" w:unhideWhenUsed="1"/>
-    <w:lsdException w:name="Table Subtle 2" w:semiHidden="1" w:unhideWhenUsed="1"/>
     <w:lsdException w:name="Table Web 1" w:semiHidden="1" w:unhideWhenUsed="1"/>
     <w:lsdException w:name="Table Web 2" w:semiHidden="1" w:unhideWhenUsed="1"/>
-    <w:lsdException w:name="Table Web 3" w:semiHidden="1" w:unhideWhenUsed="1"/>
     <w:lsdException w:name="Balloon Text" w:semiHidden="1" w:unhideWhenUsed="1"/>
     <w:lsdException w:name="Table Grid" w:uiPriority="39"/>
     <w:lsdException w:name="Table Theme" w:semiHidden="1" w:unhideWhenUsed="1"/>
@@ -2316,6 +1416,10 @@
     <w:lsdException w:name="List Table 5 Dark Accent 6" w:uiPriority="50"/>
     <w:lsdException w:name="List Table 6 Colorful Accent 6" w:uiPriority="51"/>
     <w:lsdException w:name="List Table 7 Colorful Accent 6" w:uiPriority="52"/>
+    <w:lsdException w:name="Mention" w:semiHidden="1" w:unhideWhenUsed="1"/>
+    <w:lsdException w:name="Smart Hyperlink" w:semiHidden="1" w:unhideWhenUsed="1"/>
+    <w:lsdException w:name="Hashtag" w:semiHidden="1" w:unhideWhenUsed="1"/>
+    <w:lsdException w:name="Unresolved Mention" w:semiHidden="1" w:unhideWhenUsed="1"/>
   </w:latentStyles>
   <w:style w:type="paragraph" w:default="1" w:styleId="Normal">
     <w:name w:val="Normal"/>

</xml_diff>

<commit_message>
bold header surat keterangan
</commit_message>
<xml_diff>
--- a/app/surat_templates/surat_keterangan/surat_keterangan.docx
+++ b/app/surat_templates/surat_keterangan/surat_keterangan.docx
@@ -21,7 +21,6 @@
             <w:pPr>
               <w:pStyle w:val="HeaderSurat"/>
               <w:ind w:left="0"/>
-              <w:jc w:val="left"/>
               <w:rPr>
                 <w:rFonts w:ascii="Arial Narrow" w:hAnsi="Arial Narrow"/>
               </w:rPr>
@@ -45,25 +44,15 @@
               <w:jc w:val="left"/>
               <w:rPr>
                 <w:rFonts w:ascii="Arial Narrow" w:hAnsi="Arial Narrow"/>
+                <w:b/>
               </w:rPr>
             </w:pPr>
             <w:r>
               <w:rPr>
                 <w:rFonts w:ascii="Arial Narrow" w:hAnsi="Arial Narrow"/>
-              </w:rPr>
-              <w:t>PEMERINTAH KABUPATEN</w:t>
-            </w:r>
-            <w:r>
-              <w:rPr>
-                <w:rFonts w:ascii="Arial Narrow" w:hAnsi="Arial Narrow"/>
-              </w:rPr>
-              <w:t xml:space="preserve"> </w:t>
-            </w:r>
-            <w:r>
-              <w:rPr>
-                <w:rFonts w:ascii="Arial Narrow" w:hAnsi="Arial Narrow"/>
-              </w:rPr>
-              <w:t>{vars.kabupaten}</w:t>
+                <w:b/>
+              </w:rPr>
+              <w:t>PEMERINTAH KABUPATEN {vars.kabupaten}</w:t>
             </w:r>
           </w:p>
           <w:p>
@@ -73,23 +62,27 @@
               <w:jc w:val="left"/>
               <w:rPr>
                 <w:rFonts w:ascii="Arial Narrow" w:hAnsi="Arial Narrow"/>
+                <w:b/>
               </w:rPr>
             </w:pPr>
             <w:r>
               <w:rPr>
                 <w:rFonts w:ascii="Arial Narrow" w:hAnsi="Arial Narrow"/>
+                <w:b/>
               </w:rPr>
               <w:t xml:space="preserve">        </w:t>
             </w:r>
             <w:r>
               <w:rPr>
                 <w:rFonts w:ascii="Arial Narrow" w:hAnsi="Arial Narrow"/>
+                <w:b/>
               </w:rPr>
               <w:t xml:space="preserve">  </w:t>
             </w:r>
             <w:r>
               <w:rPr>
                 <w:rFonts w:ascii="Arial Narrow" w:hAnsi="Arial Narrow"/>
+                <w:b/>
               </w:rPr>
               <w:t>KECAMATAN {vars.kecamatan}</w:t>
             </w:r>
@@ -101,6 +94,7 @@
               <w:jc w:val="left"/>
               <w:rPr>
                 <w:rFonts w:ascii="Arial Narrow" w:hAnsi="Arial Narrow"/>
+                <w:b/>
               </w:rPr>
             </w:pPr>
             <w:r>
@@ -119,16 +113,15 @@
               </w:rPr>
               <w:t xml:space="preserve">  </w:t>
             </w:r>
-            <w:bookmarkStart w:id="0" w:name="_GoBack"/>
             <w:r>
               <w:rPr>
                 <w:rFonts w:ascii="Arial Narrow" w:hAnsi="Arial Narrow"/>
+                <w:b/>
                 <w:bCs/>
               </w:rPr>
               <w:t>KANTOR desa {vars.desa}</w:t>
             </w:r>
           </w:p>
-          <w:bookmarkEnd w:id="0"/>
           <w:p>
             <w:pPr>
               <w:ind w:left="-36"/>
@@ -278,7 +271,9 @@
           <w:rFonts w:asciiTheme="minorHAnsi" w:hAnsiTheme="minorHAnsi" w:cs="Arial"/>
         </w:rPr>
       </w:pPr>
+      <w:bookmarkStart w:id="0" w:name="_GoBack"/>
     </w:p>
+    <w:bookmarkEnd w:id="0"/>
     <w:p>
       <w:pPr>
         <w:rPr>

</xml_diff>

<commit_message>
add calendar for date type in surat
</commit_message>
<xml_diff>
--- a/app/surat_templates/surat_keterangan/surat_keterangan.docx
+++ b/app/surat_templates/surat_keterangan/surat_keterangan.docx
@@ -1,6 +1,6 @@
 
 <file path=word/document.xml><?xml version="1.0" encoding="utf-8"?>
-<w:document xmlns:wpc="http://schemas.microsoft.com/office/word/2010/wordprocessingCanvas" xmlns:cx="http://schemas.microsoft.com/office/drawing/2014/chartex" xmlns:cx1="http://schemas.microsoft.com/office/drawing/2015/9/8/chartex" xmlns:cx2="http://schemas.microsoft.com/office/drawing/2015/10/21/chartex" xmlns:cx3="http://schemas.microsoft.com/office/drawing/2016/5/9/chartex" xmlns:cx4="http://schemas.microsoft.com/office/drawing/2016/5/10/chartex" xmlns:cx5="http://schemas.microsoft.com/office/drawing/2016/5/11/chartex" xmlns:cx6="http://schemas.microsoft.com/office/drawing/2016/5/12/chartex" xmlns:cx7="http://schemas.microsoft.com/office/drawing/2016/5/13/chartex" xmlns:cx8="http://schemas.microsoft.com/office/drawing/2016/5/14/chartex" xmlns:mc="http://schemas.openxmlformats.org/markup-compatibility/2006" xmlns:aink="http://schemas.microsoft.com/office/drawing/2016/ink" xmlns:am3d="http://schemas.microsoft.com/office/drawing/2017/model3d" xmlns:o="urn:schemas-microsoft-com:office:office" xmlns:r="http://schemas.openxmlformats.org/officeDocument/2006/relationships" xmlns:m="http://schemas.openxmlformats.org/officeDocument/2006/math" xmlns:v="urn:schemas-microsoft-com:vml" xmlns:wp14="http://schemas.microsoft.com/office/word/2010/wordprocessingDrawing" xmlns:wp="http://schemas.openxmlformats.org/drawingml/2006/wordprocessingDrawing" xmlns:w10="urn:schemas-microsoft-com:office:word" xmlns:w="http://schemas.openxmlformats.org/wordprocessingml/2006/main" xmlns:w14="http://schemas.microsoft.com/office/word/2010/wordml" xmlns:w15="http://schemas.microsoft.com/office/word/2012/wordml" xmlns:w16cid="http://schemas.microsoft.com/office/word/2016/wordml/cid" xmlns:w16se="http://schemas.microsoft.com/office/word/2015/wordml/symex" xmlns:wpg="http://schemas.microsoft.com/office/word/2010/wordprocessingGroup" xmlns:wpi="http://schemas.microsoft.com/office/word/2010/wordprocessingInk" xmlns:wne="http://schemas.microsoft.com/office/word/2006/wordml" xmlns:wps="http://schemas.microsoft.com/office/word/2010/wordprocessingShape" mc:Ignorable="w14 w15 w16se w16cid wp14">
+<w:document xmlns:wpc="http://schemas.microsoft.com/office/word/2010/wordprocessingCanvas" xmlns:mc="http://schemas.openxmlformats.org/markup-compatibility/2006" xmlns:o="urn:schemas-microsoft-com:office:office" xmlns:r="http://schemas.openxmlformats.org/officeDocument/2006/relationships" xmlns:m="http://schemas.openxmlformats.org/officeDocument/2006/math" xmlns:v="urn:schemas-microsoft-com:vml" xmlns:wp14="http://schemas.microsoft.com/office/word/2010/wordprocessingDrawing" xmlns:wp="http://schemas.openxmlformats.org/drawingml/2006/wordprocessingDrawing" xmlns:w10="urn:schemas-microsoft-com:office:word" xmlns:w="http://schemas.openxmlformats.org/wordprocessingml/2006/main" xmlns:w14="http://schemas.microsoft.com/office/word/2010/wordml" xmlns:w15="http://schemas.microsoft.com/office/word/2012/wordml" xmlns:wpg="http://schemas.microsoft.com/office/word/2010/wordprocessingGroup" xmlns:wpi="http://schemas.microsoft.com/office/word/2010/wordprocessingInk" xmlns:wne="http://schemas.microsoft.com/office/word/2006/wordml" xmlns:wps="http://schemas.microsoft.com/office/word/2010/wordprocessingShape" mc:Ignorable="w14 w15 wp14">
   <w:body>
     <w:tbl>
       <w:tblPr>
@@ -107,7 +107,35 @@
               <w:rPr>
                 <w:rFonts w:asciiTheme="minorHAnsi" w:hAnsiTheme="minorHAnsi"/>
               </w:rPr>
-              <w:t xml:space="preserve">                             {vars.alamat_desa}/{vars.email}</w:t>
+              <w:t xml:space="preserve">                             {</w:t>
+            </w:r>
+            <w:proofErr w:type="spellStart"/>
+            <w:r>
+              <w:rPr>
+                <w:rFonts w:asciiTheme="minorHAnsi" w:hAnsiTheme="minorHAnsi"/>
+              </w:rPr>
+              <w:t>vars.alamat_desa</w:t>
+            </w:r>
+            <w:proofErr w:type="spellEnd"/>
+            <w:r>
+              <w:rPr>
+                <w:rFonts w:asciiTheme="minorHAnsi" w:hAnsiTheme="minorHAnsi"/>
+              </w:rPr>
+              <w:t>}/{</w:t>
+            </w:r>
+            <w:proofErr w:type="spellStart"/>
+            <w:r>
+              <w:rPr>
+                <w:rFonts w:asciiTheme="minorHAnsi" w:hAnsiTheme="minorHAnsi"/>
+              </w:rPr>
+              <w:t>vars.email</w:t>
+            </w:r>
+            <w:proofErr w:type="spellEnd"/>
+            <w:r>
+              <w:rPr>
+                <w:rFonts w:asciiTheme="minorHAnsi" w:hAnsiTheme="minorHAnsi"/>
+              </w:rPr>
+              <w:t>}</w:t>
             </w:r>
           </w:p>
         </w:tc>
@@ -166,14 +194,46 @@
       <w:pPr>
         <w:jc w:val="center"/>
       </w:pPr>
+      <w:proofErr w:type="spellStart"/>
+      <w:proofErr w:type="gramStart"/>
       <w:r>
         <w:rPr>
           <w:u w:val="single"/>
         </w:rPr>
-        <w:t xml:space="preserve">Nomor : </w:t>
-      </w:r>
-      <w:r>
-        <w:t>{form.nomor_surat}/{vars.tahun}</w:t>
+        <w:t>Nomor</w:t>
+      </w:r>
+      <w:proofErr w:type="spellEnd"/>
+      <w:r>
+        <w:rPr>
+          <w:u w:val="single"/>
+        </w:rPr>
+        <w:t xml:space="preserve"> :</w:t>
+      </w:r>
+      <w:proofErr w:type="gramEnd"/>
+      <w:r>
+        <w:rPr>
+          <w:u w:val="single"/>
+        </w:rPr>
+        <w:t xml:space="preserve"> </w:t>
+      </w:r>
+      <w:r>
+        <w:t>{</w:t>
+      </w:r>
+      <w:proofErr w:type="spellStart"/>
+      <w:r>
+        <w:t>form.nomor_surat</w:t>
+      </w:r>
+      <w:proofErr w:type="spellEnd"/>
+      <w:r>
+        <w:t>}/{</w:t>
+      </w:r>
+      <w:proofErr w:type="spellStart"/>
+      <w:r>
+        <w:t>vars.tahun</w:t>
+      </w:r>
+      <w:proofErr w:type="spellEnd"/>
+      <w:r>
+        <w:t>}</w:t>
       </w:r>
     </w:p>
     <w:p>
@@ -210,7 +270,91 @@
               <w:rPr>
                 <w:rFonts w:asciiTheme="minorHAnsi" w:hAnsiTheme="minorHAnsi" w:cs="Arial"/>
               </w:rPr>
-              <w:t>Yang bertanda tangan dibawah ini menerangkan bahwa :</w:t>
+              <w:t xml:space="preserve">Yang </w:t>
+            </w:r>
+            <w:proofErr w:type="spellStart"/>
+            <w:r>
+              <w:rPr>
+                <w:rFonts w:asciiTheme="minorHAnsi" w:hAnsiTheme="minorHAnsi" w:cs="Arial"/>
+              </w:rPr>
+              <w:t>bertanda</w:t>
+            </w:r>
+            <w:proofErr w:type="spellEnd"/>
+            <w:r>
+              <w:rPr>
+                <w:rFonts w:asciiTheme="minorHAnsi" w:hAnsiTheme="minorHAnsi" w:cs="Arial"/>
+              </w:rPr>
+              <w:t xml:space="preserve"> </w:t>
+            </w:r>
+            <w:proofErr w:type="spellStart"/>
+            <w:r>
+              <w:rPr>
+                <w:rFonts w:asciiTheme="minorHAnsi" w:hAnsiTheme="minorHAnsi" w:cs="Arial"/>
+              </w:rPr>
+              <w:t>tangan</w:t>
+            </w:r>
+            <w:proofErr w:type="spellEnd"/>
+            <w:r>
+              <w:rPr>
+                <w:rFonts w:asciiTheme="minorHAnsi" w:hAnsiTheme="minorHAnsi" w:cs="Arial"/>
+              </w:rPr>
+              <w:t xml:space="preserve"> </w:t>
+            </w:r>
+            <w:proofErr w:type="spellStart"/>
+            <w:r>
+              <w:rPr>
+                <w:rFonts w:asciiTheme="minorHAnsi" w:hAnsiTheme="minorHAnsi" w:cs="Arial"/>
+              </w:rPr>
+              <w:t>dibawah</w:t>
+            </w:r>
+            <w:proofErr w:type="spellEnd"/>
+            <w:r>
+              <w:rPr>
+                <w:rFonts w:asciiTheme="minorHAnsi" w:hAnsiTheme="minorHAnsi" w:cs="Arial"/>
+              </w:rPr>
+              <w:t xml:space="preserve"> </w:t>
+            </w:r>
+            <w:proofErr w:type="spellStart"/>
+            <w:r>
+              <w:rPr>
+                <w:rFonts w:asciiTheme="minorHAnsi" w:hAnsiTheme="minorHAnsi" w:cs="Arial"/>
+              </w:rPr>
+              <w:t>ini</w:t>
+            </w:r>
+            <w:proofErr w:type="spellEnd"/>
+            <w:r>
+              <w:rPr>
+                <w:rFonts w:asciiTheme="minorHAnsi" w:hAnsiTheme="minorHAnsi" w:cs="Arial"/>
+              </w:rPr>
+              <w:t xml:space="preserve"> </w:t>
+            </w:r>
+            <w:proofErr w:type="spellStart"/>
+            <w:r>
+              <w:rPr>
+                <w:rFonts w:asciiTheme="minorHAnsi" w:hAnsiTheme="minorHAnsi" w:cs="Arial"/>
+              </w:rPr>
+              <w:t>menerangkan</w:t>
+            </w:r>
+            <w:proofErr w:type="spellEnd"/>
+            <w:r>
+              <w:rPr>
+                <w:rFonts w:asciiTheme="minorHAnsi" w:hAnsiTheme="minorHAnsi" w:cs="Arial"/>
+              </w:rPr>
+              <w:t xml:space="preserve"> </w:t>
+            </w:r>
+            <w:proofErr w:type="spellStart"/>
+            <w:r>
+              <w:rPr>
+                <w:rFonts w:asciiTheme="minorHAnsi" w:hAnsiTheme="minorHAnsi" w:cs="Arial"/>
+              </w:rPr>
+              <w:t>bahwa</w:t>
+            </w:r>
+            <w:proofErr w:type="spellEnd"/>
+            <w:r>
+              <w:rPr>
+                <w:rFonts w:asciiTheme="minorHAnsi" w:hAnsiTheme="minorHAnsi" w:cs="Arial"/>
+              </w:rPr>
+              <w:t xml:space="preserve"> :</w:t>
             </w:r>
           </w:p>
         </w:tc>
@@ -246,12 +390,14 @@
                 <w:rFonts w:asciiTheme="minorHAnsi" w:hAnsiTheme="minorHAnsi" w:cs="Arial"/>
               </w:rPr>
             </w:pPr>
+            <w:proofErr w:type="spellStart"/>
             <w:r>
               <w:rPr>
                 <w:rFonts w:asciiTheme="minorHAnsi" w:hAnsiTheme="minorHAnsi" w:cs="Arial"/>
               </w:rPr>
               <w:t>Nama</w:t>
             </w:r>
+            <w:proofErr w:type="spellEnd"/>
           </w:p>
         </w:tc>
         <w:tc>
@@ -288,7 +434,14 @@
               <w:rPr>
                 <w:rFonts w:asciiTheme="minorHAnsi" w:hAnsiTheme="minorHAnsi" w:cs="Arial"/>
               </w:rPr>
-              <w:t>{penduduk.nama</w:t>
+              <w:t>{</w:t>
+            </w:r>
+            <w:proofErr w:type="spellStart"/>
+            <w:r>
+              <w:rPr>
+                <w:rFonts w:asciiTheme="minorHAnsi" w:hAnsiTheme="minorHAnsi" w:cs="Arial"/>
+              </w:rPr>
+              <w:t>penduduk.nama</w:t>
             </w:r>
             <w:r>
               <w:rPr>
@@ -296,6 +449,7 @@
               </w:rPr>
               <w:t>_penduduk</w:t>
             </w:r>
+            <w:proofErr w:type="spellEnd"/>
             <w:r>
               <w:rPr>
                 <w:rFonts w:asciiTheme="minorHAnsi" w:hAnsiTheme="minorHAnsi" w:cs="Arial"/>
@@ -359,7 +513,14 @@
               <w:rPr>
                 <w:rFonts w:asciiTheme="minorHAnsi" w:hAnsiTheme="minorHAnsi" w:cs="Arial"/>
               </w:rPr>
-              <w:t>{penduduk.</w:t>
+              <w:t>{</w:t>
+            </w:r>
+            <w:proofErr w:type="spellStart"/>
+            <w:r>
+              <w:rPr>
+                <w:rFonts w:asciiTheme="minorHAnsi" w:hAnsiTheme="minorHAnsi" w:cs="Arial"/>
+              </w:rPr>
+              <w:t>penduduk.</w:t>
             </w:r>
             <w:r>
               <w:rPr>
@@ -367,6 +528,7 @@
               </w:rPr>
               <w:t>nik</w:t>
             </w:r>
+            <w:proofErr w:type="spellEnd"/>
             <w:r>
               <w:rPr>
                 <w:rFonts w:asciiTheme="minorHAnsi" w:hAnsiTheme="minorHAnsi" w:cs="Arial"/>
@@ -388,12 +550,28 @@
                 <w:rFonts w:asciiTheme="minorHAnsi" w:hAnsiTheme="minorHAnsi" w:cs="Arial"/>
               </w:rPr>
             </w:pPr>
-            <w:r>
-              <w:rPr>
-                <w:rFonts w:asciiTheme="minorHAnsi" w:hAnsiTheme="minorHAnsi" w:cs="Arial"/>
-              </w:rPr>
-              <w:t>Jenis Kelamin</w:t>
-            </w:r>
+            <w:proofErr w:type="spellStart"/>
+            <w:r>
+              <w:rPr>
+                <w:rFonts w:asciiTheme="minorHAnsi" w:hAnsiTheme="minorHAnsi" w:cs="Arial"/>
+              </w:rPr>
+              <w:t>Jenis</w:t>
+            </w:r>
+            <w:proofErr w:type="spellEnd"/>
+            <w:r>
+              <w:rPr>
+                <w:rFonts w:asciiTheme="minorHAnsi" w:hAnsiTheme="minorHAnsi" w:cs="Arial"/>
+              </w:rPr>
+              <w:t xml:space="preserve"> </w:t>
+            </w:r>
+            <w:proofErr w:type="spellStart"/>
+            <w:r>
+              <w:rPr>
+                <w:rFonts w:asciiTheme="minorHAnsi" w:hAnsiTheme="minorHAnsi" w:cs="Arial"/>
+              </w:rPr>
+              <w:t>Kelamin</w:t>
+            </w:r>
+            <w:proofErr w:type="spellEnd"/>
           </w:p>
         </w:tc>
         <w:tc>
@@ -430,7 +608,21 @@
               <w:rPr>
                 <w:rFonts w:asciiTheme="minorHAnsi" w:hAnsiTheme="minorHAnsi" w:cs="Arial"/>
               </w:rPr>
-              <w:t>{penduduk.jenis_kelamin}</w:t>
+              <w:t>{</w:t>
+            </w:r>
+            <w:proofErr w:type="spellStart"/>
+            <w:r>
+              <w:rPr>
+                <w:rFonts w:asciiTheme="minorHAnsi" w:hAnsiTheme="minorHAnsi" w:cs="Arial"/>
+              </w:rPr>
+              <w:t>penduduk.jenis_kelamin</w:t>
+            </w:r>
+            <w:proofErr w:type="spellEnd"/>
+            <w:r>
+              <w:rPr>
+                <w:rFonts w:asciiTheme="minorHAnsi" w:hAnsiTheme="minorHAnsi" w:cs="Arial"/>
+              </w:rPr>
+              <w:t>}</w:t>
             </w:r>
           </w:p>
         </w:tc>
@@ -447,11 +639,47 @@
                 <w:rFonts w:asciiTheme="minorHAnsi" w:hAnsiTheme="minorHAnsi" w:cs="Arial"/>
               </w:rPr>
             </w:pPr>
-            <w:r>
-              <w:rPr>
-                <w:rFonts w:asciiTheme="minorHAnsi" w:hAnsiTheme="minorHAnsi" w:cs="Arial"/>
-              </w:rPr>
-              <w:t xml:space="preserve">Tempat tanggal Lahir </w:t>
+            <w:proofErr w:type="spellStart"/>
+            <w:r>
+              <w:rPr>
+                <w:rFonts w:asciiTheme="minorHAnsi" w:hAnsiTheme="minorHAnsi" w:cs="Arial"/>
+              </w:rPr>
+              <w:t>Tempat</w:t>
+            </w:r>
+            <w:proofErr w:type="spellEnd"/>
+            <w:r>
+              <w:rPr>
+                <w:rFonts w:asciiTheme="minorHAnsi" w:hAnsiTheme="minorHAnsi" w:cs="Arial"/>
+              </w:rPr>
+              <w:t xml:space="preserve"> </w:t>
+            </w:r>
+            <w:proofErr w:type="spellStart"/>
+            <w:r>
+              <w:rPr>
+                <w:rFonts w:asciiTheme="minorHAnsi" w:hAnsiTheme="minorHAnsi" w:cs="Arial"/>
+              </w:rPr>
+              <w:t>tanggal</w:t>
+            </w:r>
+            <w:proofErr w:type="spellEnd"/>
+            <w:r>
+              <w:rPr>
+                <w:rFonts w:asciiTheme="minorHAnsi" w:hAnsiTheme="minorHAnsi" w:cs="Arial"/>
+              </w:rPr>
+              <w:t xml:space="preserve"> </w:t>
+            </w:r>
+            <w:proofErr w:type="spellStart"/>
+            <w:r>
+              <w:rPr>
+                <w:rFonts w:asciiTheme="minorHAnsi" w:hAnsiTheme="minorHAnsi" w:cs="Arial"/>
+              </w:rPr>
+              <w:t>Lahir</w:t>
+            </w:r>
+            <w:proofErr w:type="spellEnd"/>
+            <w:r>
+              <w:rPr>
+                <w:rFonts w:asciiTheme="minorHAnsi" w:hAnsiTheme="minorHAnsi" w:cs="Arial"/>
+              </w:rPr>
+              <w:t xml:space="preserve"> </w:t>
             </w:r>
           </w:p>
         </w:tc>
@@ -489,7 +717,35 @@
               <w:rPr>
                 <w:rFonts w:asciiTheme="minorHAnsi" w:hAnsiTheme="minorHAnsi" w:cs="Arial"/>
               </w:rPr>
-              <w:t xml:space="preserve">{penduduk.tempat}{penduduk.tanggal_lahir} </w:t>
+              <w:t>{</w:t>
+            </w:r>
+            <w:proofErr w:type="spellStart"/>
+            <w:r>
+              <w:rPr>
+                <w:rFonts w:asciiTheme="minorHAnsi" w:hAnsiTheme="minorHAnsi" w:cs="Arial"/>
+              </w:rPr>
+              <w:t>penduduk.tempat</w:t>
+            </w:r>
+            <w:proofErr w:type="spellEnd"/>
+            <w:r>
+              <w:rPr>
+                <w:rFonts w:asciiTheme="minorHAnsi" w:hAnsiTheme="minorHAnsi" w:cs="Arial"/>
+              </w:rPr>
+              <w:t>}{</w:t>
+            </w:r>
+            <w:proofErr w:type="spellStart"/>
+            <w:r>
+              <w:rPr>
+                <w:rFonts w:asciiTheme="minorHAnsi" w:hAnsiTheme="minorHAnsi" w:cs="Arial"/>
+              </w:rPr>
+              <w:t>penduduk.tanggal_lahir</w:t>
+            </w:r>
+            <w:proofErr w:type="spellEnd"/>
+            <w:r>
+              <w:rPr>
+                <w:rFonts w:asciiTheme="minorHAnsi" w:hAnsiTheme="minorHAnsi" w:cs="Arial"/>
+              </w:rPr>
+              <w:t xml:space="preserve">} </w:t>
             </w:r>
           </w:p>
         </w:tc>
@@ -506,12 +762,14 @@
                 <w:rFonts w:asciiTheme="minorHAnsi" w:hAnsiTheme="minorHAnsi" w:cs="Arial"/>
               </w:rPr>
             </w:pPr>
+            <w:proofErr w:type="spellStart"/>
             <w:r>
               <w:rPr>
                 <w:rFonts w:asciiTheme="minorHAnsi" w:hAnsiTheme="minorHAnsi" w:cs="Arial"/>
               </w:rPr>
               <w:t>Kewarganegaraan</w:t>
             </w:r>
+            <w:proofErr w:type="spellEnd"/>
           </w:p>
         </w:tc>
         <w:tc>
@@ -548,7 +806,21 @@
               <w:rPr>
                 <w:rFonts w:asciiTheme="minorHAnsi" w:hAnsiTheme="minorHAnsi" w:cs="Arial"/>
               </w:rPr>
-              <w:t>{penduduk.kewarganegaraan}</w:t>
+              <w:t>{</w:t>
+            </w:r>
+            <w:proofErr w:type="spellStart"/>
+            <w:r>
+              <w:rPr>
+                <w:rFonts w:asciiTheme="minorHAnsi" w:hAnsiTheme="minorHAnsi" w:cs="Arial"/>
+              </w:rPr>
+              <w:t>penduduk.kewarganegaraan</w:t>
+            </w:r>
+            <w:proofErr w:type="spellEnd"/>
+            <w:r>
+              <w:rPr>
+                <w:rFonts w:asciiTheme="minorHAnsi" w:hAnsiTheme="minorHAnsi" w:cs="Arial"/>
+              </w:rPr>
+              <w:t>}</w:t>
             </w:r>
           </w:p>
         </w:tc>
@@ -607,7 +879,21 @@
               <w:rPr>
                 <w:rFonts w:asciiTheme="minorHAnsi" w:hAnsiTheme="minorHAnsi" w:cs="Arial"/>
               </w:rPr>
-              <w:t>{penduduk.agama}</w:t>
+              <w:t>{</w:t>
+            </w:r>
+            <w:proofErr w:type="spellStart"/>
+            <w:r>
+              <w:rPr>
+                <w:rFonts w:asciiTheme="minorHAnsi" w:hAnsiTheme="minorHAnsi" w:cs="Arial"/>
+              </w:rPr>
+              <w:t>penduduk.agama</w:t>
+            </w:r>
+            <w:proofErr w:type="spellEnd"/>
+            <w:r>
+              <w:rPr>
+                <w:rFonts w:asciiTheme="minorHAnsi" w:hAnsiTheme="minorHAnsi" w:cs="Arial"/>
+              </w:rPr>
+              <w:t>}</w:t>
             </w:r>
           </w:p>
         </w:tc>
@@ -624,12 +910,14 @@
                 <w:rFonts w:asciiTheme="minorHAnsi" w:hAnsiTheme="minorHAnsi" w:cs="Arial"/>
               </w:rPr>
             </w:pPr>
+            <w:proofErr w:type="spellStart"/>
             <w:r>
               <w:rPr>
                 <w:rFonts w:asciiTheme="minorHAnsi" w:hAnsiTheme="minorHAnsi" w:cs="Arial"/>
               </w:rPr>
               <w:t>Pekerjaan</w:t>
             </w:r>
+            <w:proofErr w:type="spellEnd"/>
           </w:p>
         </w:tc>
         <w:tc>
@@ -666,7 +954,21 @@
               <w:rPr>
                 <w:rFonts w:asciiTheme="minorHAnsi" w:hAnsiTheme="minorHAnsi" w:cs="Arial"/>
               </w:rPr>
-              <w:t>{penduduk.pekerjaan}</w:t>
+              <w:t>{</w:t>
+            </w:r>
+            <w:proofErr w:type="spellStart"/>
+            <w:r>
+              <w:rPr>
+                <w:rFonts w:asciiTheme="minorHAnsi" w:hAnsiTheme="minorHAnsi" w:cs="Arial"/>
+              </w:rPr>
+              <w:t>penduduk.pekerjaan</w:t>
+            </w:r>
+            <w:proofErr w:type="spellEnd"/>
+            <w:r>
+              <w:rPr>
+                <w:rFonts w:asciiTheme="minorHAnsi" w:hAnsiTheme="minorHAnsi" w:cs="Arial"/>
+              </w:rPr>
+              <w:t>}</w:t>
             </w:r>
           </w:p>
         </w:tc>
@@ -683,11 +985,19 @@
                 <w:rFonts w:asciiTheme="minorHAnsi" w:hAnsiTheme="minorHAnsi" w:cs="Arial"/>
               </w:rPr>
             </w:pPr>
-            <w:r>
-              <w:rPr>
-                <w:rFonts w:asciiTheme="minorHAnsi" w:hAnsiTheme="minorHAnsi" w:cs="Arial"/>
-              </w:rPr>
-              <w:t xml:space="preserve">Alamat </w:t>
+            <w:proofErr w:type="spellStart"/>
+            <w:r>
+              <w:rPr>
+                <w:rFonts w:asciiTheme="minorHAnsi" w:hAnsiTheme="minorHAnsi" w:cs="Arial"/>
+              </w:rPr>
+              <w:t>Alamat</w:t>
+            </w:r>
+            <w:proofErr w:type="spellEnd"/>
+            <w:r>
+              <w:rPr>
+                <w:rFonts w:asciiTheme="minorHAnsi" w:hAnsiTheme="minorHAnsi" w:cs="Arial"/>
+              </w:rPr>
+              <w:t xml:space="preserve"> </w:t>
             </w:r>
           </w:p>
         </w:tc>
@@ -731,7 +1041,14 @@
               <w:rPr>
                 <w:rFonts w:asciiTheme="minorHAnsi" w:hAnsiTheme="minorHAnsi" w:cs="Arial"/>
               </w:rPr>
-              <w:t>{penduduk.</w:t>
+              <w:t>{</w:t>
+            </w:r>
+            <w:proofErr w:type="spellStart"/>
+            <w:r>
+              <w:rPr>
+                <w:rFonts w:asciiTheme="minorHAnsi" w:hAnsiTheme="minorHAnsi" w:cs="Arial"/>
+              </w:rPr>
+              <w:t>penduduk.</w:t>
             </w:r>
             <w:r>
               <w:rPr>
@@ -739,6 +1056,7 @@
               </w:rPr>
               <w:t>rt</w:t>
             </w:r>
+            <w:proofErr w:type="spellEnd"/>
             <w:r>
               <w:rPr>
                 <w:rFonts w:asciiTheme="minorHAnsi" w:hAnsiTheme="minorHAnsi" w:cs="Arial"/>
@@ -749,7 +1067,42 @@
               <w:rPr>
                 <w:rFonts w:asciiTheme="minorHAnsi" w:hAnsiTheme="minorHAnsi" w:cs="Arial"/>
               </w:rPr>
-              <w:t>, RW {penduduk.rw}, {penduduk.alamat_jalan} Dusun {penduduk.</w:t>
+              <w:t>, RW {penduduk.rw}, {</w:t>
+            </w:r>
+            <w:proofErr w:type="spellStart"/>
+            <w:r>
+              <w:rPr>
+                <w:rFonts w:asciiTheme="minorHAnsi" w:hAnsiTheme="minorHAnsi" w:cs="Arial"/>
+              </w:rPr>
+              <w:t>penduduk.alamat_jalan</w:t>
+            </w:r>
+            <w:proofErr w:type="spellEnd"/>
+            <w:r>
+              <w:rPr>
+                <w:rFonts w:asciiTheme="minorHAnsi" w:hAnsiTheme="minorHAnsi" w:cs="Arial"/>
+              </w:rPr>
+              <w:t xml:space="preserve">} </w:t>
+            </w:r>
+            <w:proofErr w:type="spellStart"/>
+            <w:r>
+              <w:rPr>
+                <w:rFonts w:asciiTheme="minorHAnsi" w:hAnsiTheme="minorHAnsi" w:cs="Arial"/>
+              </w:rPr>
+              <w:t>Dusun</w:t>
+            </w:r>
+            <w:proofErr w:type="spellEnd"/>
+            <w:r>
+              <w:rPr>
+                <w:rFonts w:asciiTheme="minorHAnsi" w:hAnsiTheme="minorHAnsi" w:cs="Arial"/>
+              </w:rPr>
+              <w:t xml:space="preserve"> {</w:t>
+            </w:r>
+            <w:proofErr w:type="spellStart"/>
+            <w:r>
+              <w:rPr>
+                <w:rFonts w:asciiTheme="minorHAnsi" w:hAnsiTheme="minorHAnsi" w:cs="Arial"/>
+              </w:rPr>
+              <w:t>penduduk.</w:t>
             </w:r>
             <w:r>
               <w:rPr>
@@ -761,7 +1114,14 @@
               <w:rPr>
                 <w:rFonts w:asciiTheme="minorHAnsi" w:hAnsiTheme="minorHAnsi" w:cs="Arial"/>
               </w:rPr>
-              <w:t>dusun}</w:t>
+              <w:t>dusun</w:t>
+            </w:r>
+            <w:proofErr w:type="spellEnd"/>
+            <w:r>
+              <w:rPr>
+                <w:rFonts w:asciiTheme="minorHAnsi" w:hAnsiTheme="minorHAnsi" w:cs="Arial"/>
+              </w:rPr>
+              <w:t>}</w:t>
             </w:r>
           </w:p>
         </w:tc>
@@ -787,7 +1147,211 @@
         <w:rPr>
           <w:rFonts w:asciiTheme="minorHAnsi" w:hAnsiTheme="minorHAnsi" w:cs="Arial"/>
         </w:rPr>
-        <w:t xml:space="preserve">Orang tersebut diatas adalah benar merupakan warga kami, dan pada tanggal {form.pada_tanggal} yang bersangkutan memberikan keterangan bahwa : </w:t>
+        <w:t xml:space="preserve">Orang </w:t>
+      </w:r>
+      <w:proofErr w:type="spellStart"/>
+      <w:r>
+        <w:rPr>
+          <w:rFonts w:asciiTheme="minorHAnsi" w:hAnsiTheme="minorHAnsi" w:cs="Arial"/>
+        </w:rPr>
+        <w:t>tersebut</w:t>
+      </w:r>
+      <w:proofErr w:type="spellEnd"/>
+      <w:r>
+        <w:rPr>
+          <w:rFonts w:asciiTheme="minorHAnsi" w:hAnsiTheme="minorHAnsi" w:cs="Arial"/>
+        </w:rPr>
+        <w:t xml:space="preserve"> </w:t>
+      </w:r>
+      <w:proofErr w:type="spellStart"/>
+      <w:r>
+        <w:rPr>
+          <w:rFonts w:asciiTheme="minorHAnsi" w:hAnsiTheme="minorHAnsi" w:cs="Arial"/>
+        </w:rPr>
+        <w:t>diatas</w:t>
+      </w:r>
+      <w:proofErr w:type="spellEnd"/>
+      <w:r>
+        <w:rPr>
+          <w:rFonts w:asciiTheme="minorHAnsi" w:hAnsiTheme="minorHAnsi" w:cs="Arial"/>
+        </w:rPr>
+        <w:t xml:space="preserve"> </w:t>
+      </w:r>
+      <w:proofErr w:type="spellStart"/>
+      <w:r>
+        <w:rPr>
+          <w:rFonts w:asciiTheme="minorHAnsi" w:hAnsiTheme="minorHAnsi" w:cs="Arial"/>
+        </w:rPr>
+        <w:t>adalah</w:t>
+      </w:r>
+      <w:proofErr w:type="spellEnd"/>
+      <w:r>
+        <w:rPr>
+          <w:rFonts w:asciiTheme="minorHAnsi" w:hAnsiTheme="minorHAnsi" w:cs="Arial"/>
+        </w:rPr>
+        <w:t xml:space="preserve"> </w:t>
+      </w:r>
+      <w:proofErr w:type="spellStart"/>
+      <w:r>
+        <w:rPr>
+          <w:rFonts w:asciiTheme="minorHAnsi" w:hAnsiTheme="minorHAnsi" w:cs="Arial"/>
+        </w:rPr>
+        <w:t>benar</w:t>
+      </w:r>
+      <w:proofErr w:type="spellEnd"/>
+      <w:r>
+        <w:rPr>
+          <w:rFonts w:asciiTheme="minorHAnsi" w:hAnsiTheme="minorHAnsi" w:cs="Arial"/>
+        </w:rPr>
+        <w:t xml:space="preserve"> </w:t>
+      </w:r>
+      <w:proofErr w:type="spellStart"/>
+      <w:r>
+        <w:rPr>
+          <w:rFonts w:asciiTheme="minorHAnsi" w:hAnsiTheme="minorHAnsi" w:cs="Arial"/>
+        </w:rPr>
+        <w:t>merupakan</w:t>
+      </w:r>
+      <w:proofErr w:type="spellEnd"/>
+      <w:r>
+        <w:rPr>
+          <w:rFonts w:asciiTheme="minorHAnsi" w:hAnsiTheme="minorHAnsi" w:cs="Arial"/>
+        </w:rPr>
+        <w:t xml:space="preserve"> </w:t>
+      </w:r>
+      <w:proofErr w:type="spellStart"/>
+      <w:r>
+        <w:rPr>
+          <w:rFonts w:asciiTheme="minorHAnsi" w:hAnsiTheme="minorHAnsi" w:cs="Arial"/>
+        </w:rPr>
+        <w:t>warga</w:t>
+      </w:r>
+      <w:proofErr w:type="spellEnd"/>
+      <w:r>
+        <w:rPr>
+          <w:rFonts w:asciiTheme="minorHAnsi" w:hAnsiTheme="minorHAnsi" w:cs="Arial"/>
+        </w:rPr>
+        <w:t xml:space="preserve"> kami, </w:t>
+      </w:r>
+      <w:proofErr w:type="spellStart"/>
+      <w:r>
+        <w:rPr>
+          <w:rFonts w:asciiTheme="minorHAnsi" w:hAnsiTheme="minorHAnsi" w:cs="Arial"/>
+        </w:rPr>
+        <w:t>dan</w:t>
+      </w:r>
+      <w:proofErr w:type="spellEnd"/>
+      <w:r>
+        <w:rPr>
+          <w:rFonts w:asciiTheme="minorHAnsi" w:hAnsiTheme="minorHAnsi" w:cs="Arial"/>
+        </w:rPr>
+        <w:t xml:space="preserve"> </w:t>
+      </w:r>
+      <w:proofErr w:type="spellStart"/>
+      <w:r>
+        <w:rPr>
+          <w:rFonts w:asciiTheme="minorHAnsi" w:hAnsiTheme="minorHAnsi" w:cs="Arial"/>
+        </w:rPr>
+        <w:t>pada</w:t>
+      </w:r>
+      <w:proofErr w:type="spellEnd"/>
+      <w:r>
+        <w:rPr>
+          <w:rFonts w:asciiTheme="minorHAnsi" w:hAnsiTheme="minorHAnsi" w:cs="Arial"/>
+        </w:rPr>
+        <w:t xml:space="preserve"> </w:t>
+      </w:r>
+      <w:proofErr w:type="spellStart"/>
+      <w:r>
+        <w:rPr>
+          <w:rFonts w:asciiTheme="minorHAnsi" w:hAnsiTheme="minorHAnsi" w:cs="Arial"/>
+        </w:rPr>
+        <w:t>tanggal</w:t>
+      </w:r>
+      <w:proofErr w:type="spellEnd"/>
+      <w:r>
+        <w:rPr>
+          <w:rFonts w:asciiTheme="minorHAnsi" w:hAnsiTheme="minorHAnsi" w:cs="Arial"/>
+        </w:rPr>
+        <w:t xml:space="preserve"> {</w:t>
+      </w:r>
+      <w:proofErr w:type="spellStart"/>
+      <w:r>
+        <w:rPr>
+          <w:rFonts w:asciiTheme="minorHAnsi" w:hAnsiTheme="minorHAnsi" w:cs="Arial"/>
+        </w:rPr>
+        <w:t>form.pada_tanggal</w:t>
+      </w:r>
+      <w:proofErr w:type="spellEnd"/>
+      <w:r>
+        <w:rPr>
+          <w:rFonts w:asciiTheme="minorHAnsi" w:hAnsiTheme="minorHAnsi" w:cs="Arial"/>
+        </w:rPr>
+        <w:t xml:space="preserve">} yang </w:t>
+      </w:r>
+      <w:proofErr w:type="spellStart"/>
+      <w:r>
+        <w:rPr>
+          <w:rFonts w:asciiTheme="minorHAnsi" w:hAnsiTheme="minorHAnsi" w:cs="Arial"/>
+        </w:rPr>
+        <w:t>bersangkutan</w:t>
+      </w:r>
+      <w:proofErr w:type="spellEnd"/>
+      <w:r>
+        <w:rPr>
+          <w:rFonts w:asciiTheme="minorHAnsi" w:hAnsiTheme="minorHAnsi" w:cs="Arial"/>
+        </w:rPr>
+        <w:t xml:space="preserve"> </w:t>
+      </w:r>
+      <w:proofErr w:type="spellStart"/>
+      <w:r>
+        <w:rPr>
+          <w:rFonts w:asciiTheme="minorHAnsi" w:hAnsiTheme="minorHAnsi" w:cs="Arial"/>
+        </w:rPr>
+        <w:t>memberikan</w:t>
+      </w:r>
+      <w:proofErr w:type="spellEnd"/>
+      <w:r>
+        <w:rPr>
+          <w:rFonts w:asciiTheme="minorHAnsi" w:hAnsiTheme="minorHAnsi" w:cs="Arial"/>
+        </w:rPr>
+        <w:t xml:space="preserve"> </w:t>
+      </w:r>
+      <w:proofErr w:type="spellStart"/>
+      <w:r>
+        <w:rPr>
+          <w:rFonts w:asciiTheme="minorHAnsi" w:hAnsiTheme="minorHAnsi" w:cs="Arial"/>
+        </w:rPr>
+        <w:t>keterangan</w:t>
+      </w:r>
+      <w:proofErr w:type="spellEnd"/>
+      <w:r>
+        <w:rPr>
+          <w:rFonts w:asciiTheme="minorHAnsi" w:hAnsiTheme="minorHAnsi" w:cs="Arial"/>
+        </w:rPr>
+        <w:t xml:space="preserve"> </w:t>
+      </w:r>
+      <w:proofErr w:type="spellStart"/>
+      <w:proofErr w:type="gramStart"/>
+      <w:r>
+        <w:rPr>
+          <w:rFonts w:asciiTheme="minorHAnsi" w:hAnsiTheme="minorHAnsi" w:cs="Arial"/>
+        </w:rPr>
+        <w:t>bahwa</w:t>
+      </w:r>
+      <w:proofErr w:type="spellEnd"/>
+      <w:r>
+        <w:rPr>
+          <w:rFonts w:asciiTheme="minorHAnsi" w:hAnsiTheme="minorHAnsi" w:cs="Arial"/>
+        </w:rPr>
+        <w:t xml:space="preserve"> :</w:t>
+      </w:r>
+      <w:proofErr w:type="gramEnd"/>
+      <w:r>
+        <w:rPr>
+          <w:rFonts w:asciiTheme="minorHAnsi" w:hAnsiTheme="minorHAnsi" w:cs="Arial"/>
+        </w:rPr>
+        <w:t xml:space="preserve"> </w:t>
       </w:r>
     </w:p>
     <w:p>
@@ -803,7 +1367,21 @@
         <w:rPr>
           <w:rFonts w:asciiTheme="minorHAnsi" w:hAnsiTheme="minorHAnsi" w:cs="Arial"/>
         </w:rPr>
-        <w:t>{form.alasan}</w:t>
+        <w:t>{</w:t>
+      </w:r>
+      <w:proofErr w:type="spellStart"/>
+      <w:r>
+        <w:rPr>
+          <w:rFonts w:asciiTheme="minorHAnsi" w:hAnsiTheme="minorHAnsi" w:cs="Arial"/>
+        </w:rPr>
+        <w:t>form.alasan</w:t>
+      </w:r>
+      <w:proofErr w:type="spellEnd"/>
+      <w:r>
+        <w:rPr>
+          <w:rFonts w:asciiTheme="minorHAnsi" w:hAnsiTheme="minorHAnsi" w:cs="Arial"/>
+        </w:rPr>
+        <w:t>}</w:t>
       </w:r>
     </w:p>
     <w:tbl>
@@ -833,7 +1411,203 @@
               <w:rPr>
                 <w:rFonts w:asciiTheme="minorHAnsi" w:hAnsiTheme="minorHAnsi" w:cs="Arial"/>
               </w:rPr>
-              <w:t xml:space="preserve"> Demikian surat keterangan ini kami buat dengan sebenarnya agar yang berwajib mengetahui dan untuk dipergunakan sebagaimana mestinya.</w:t>
+              <w:t xml:space="preserve"> </w:t>
+            </w:r>
+            <w:proofErr w:type="spellStart"/>
+            <w:r>
+              <w:rPr>
+                <w:rFonts w:asciiTheme="minorHAnsi" w:hAnsiTheme="minorHAnsi" w:cs="Arial"/>
+              </w:rPr>
+              <w:t>Demikian</w:t>
+            </w:r>
+            <w:proofErr w:type="spellEnd"/>
+            <w:r>
+              <w:rPr>
+                <w:rFonts w:asciiTheme="minorHAnsi" w:hAnsiTheme="minorHAnsi" w:cs="Arial"/>
+              </w:rPr>
+              <w:t xml:space="preserve"> </w:t>
+            </w:r>
+            <w:proofErr w:type="spellStart"/>
+            <w:r>
+              <w:rPr>
+                <w:rFonts w:asciiTheme="minorHAnsi" w:hAnsiTheme="minorHAnsi" w:cs="Arial"/>
+              </w:rPr>
+              <w:t>surat</w:t>
+            </w:r>
+            <w:proofErr w:type="spellEnd"/>
+            <w:r>
+              <w:rPr>
+                <w:rFonts w:asciiTheme="minorHAnsi" w:hAnsiTheme="minorHAnsi" w:cs="Arial"/>
+              </w:rPr>
+              <w:t xml:space="preserve"> </w:t>
+            </w:r>
+            <w:proofErr w:type="spellStart"/>
+            <w:r>
+              <w:rPr>
+                <w:rFonts w:asciiTheme="minorHAnsi" w:hAnsiTheme="minorHAnsi" w:cs="Arial"/>
+              </w:rPr>
+              <w:t>keterangan</w:t>
+            </w:r>
+            <w:proofErr w:type="spellEnd"/>
+            <w:r>
+              <w:rPr>
+                <w:rFonts w:asciiTheme="minorHAnsi" w:hAnsiTheme="minorHAnsi" w:cs="Arial"/>
+              </w:rPr>
+              <w:t xml:space="preserve"> </w:t>
+            </w:r>
+            <w:proofErr w:type="spellStart"/>
+            <w:r>
+              <w:rPr>
+                <w:rFonts w:asciiTheme="minorHAnsi" w:hAnsiTheme="minorHAnsi" w:cs="Arial"/>
+              </w:rPr>
+              <w:t>ini</w:t>
+            </w:r>
+            <w:proofErr w:type="spellEnd"/>
+            <w:r>
+              <w:rPr>
+                <w:rFonts w:asciiTheme="minorHAnsi" w:hAnsiTheme="minorHAnsi" w:cs="Arial"/>
+              </w:rPr>
+              <w:t xml:space="preserve"> kami </w:t>
+            </w:r>
+            <w:proofErr w:type="spellStart"/>
+            <w:r>
+              <w:rPr>
+                <w:rFonts w:asciiTheme="minorHAnsi" w:hAnsiTheme="minorHAnsi" w:cs="Arial"/>
+              </w:rPr>
+              <w:t>buat</w:t>
+            </w:r>
+            <w:proofErr w:type="spellEnd"/>
+            <w:r>
+              <w:rPr>
+                <w:rFonts w:asciiTheme="minorHAnsi" w:hAnsiTheme="minorHAnsi" w:cs="Arial"/>
+              </w:rPr>
+              <w:t xml:space="preserve"> </w:t>
+            </w:r>
+            <w:proofErr w:type="spellStart"/>
+            <w:r>
+              <w:rPr>
+                <w:rFonts w:asciiTheme="minorHAnsi" w:hAnsiTheme="minorHAnsi" w:cs="Arial"/>
+              </w:rPr>
+              <w:t>dengan</w:t>
+            </w:r>
+            <w:proofErr w:type="spellEnd"/>
+            <w:r>
+              <w:rPr>
+                <w:rFonts w:asciiTheme="minorHAnsi" w:hAnsiTheme="minorHAnsi" w:cs="Arial"/>
+              </w:rPr>
+              <w:t xml:space="preserve"> </w:t>
+            </w:r>
+            <w:proofErr w:type="spellStart"/>
+            <w:r>
+              <w:rPr>
+                <w:rFonts w:asciiTheme="minorHAnsi" w:hAnsiTheme="minorHAnsi" w:cs="Arial"/>
+              </w:rPr>
+              <w:t>sebenarnya</w:t>
+            </w:r>
+            <w:proofErr w:type="spellEnd"/>
+            <w:r>
+              <w:rPr>
+                <w:rFonts w:asciiTheme="minorHAnsi" w:hAnsiTheme="minorHAnsi" w:cs="Arial"/>
+              </w:rPr>
+              <w:t xml:space="preserve"> agar yang </w:t>
+            </w:r>
+            <w:proofErr w:type="spellStart"/>
+            <w:r>
+              <w:rPr>
+                <w:rFonts w:asciiTheme="minorHAnsi" w:hAnsiTheme="minorHAnsi" w:cs="Arial"/>
+              </w:rPr>
+              <w:t>berwajib</w:t>
+            </w:r>
+            <w:proofErr w:type="spellEnd"/>
+            <w:r>
+              <w:rPr>
+                <w:rFonts w:asciiTheme="minorHAnsi" w:hAnsiTheme="minorHAnsi" w:cs="Arial"/>
+              </w:rPr>
+              <w:t xml:space="preserve"> </w:t>
+            </w:r>
+            <w:proofErr w:type="spellStart"/>
+            <w:r>
+              <w:rPr>
+                <w:rFonts w:asciiTheme="minorHAnsi" w:hAnsiTheme="minorHAnsi" w:cs="Arial"/>
+              </w:rPr>
+              <w:t>mengetahui</w:t>
+            </w:r>
+            <w:proofErr w:type="spellEnd"/>
+            <w:r>
+              <w:rPr>
+                <w:rFonts w:asciiTheme="minorHAnsi" w:hAnsiTheme="minorHAnsi" w:cs="Arial"/>
+              </w:rPr>
+              <w:t xml:space="preserve"> </w:t>
+            </w:r>
+            <w:proofErr w:type="spellStart"/>
+            <w:r>
+              <w:rPr>
+                <w:rFonts w:asciiTheme="minorHAnsi" w:hAnsiTheme="minorHAnsi" w:cs="Arial"/>
+              </w:rPr>
+              <w:t>dan</w:t>
+            </w:r>
+            <w:proofErr w:type="spellEnd"/>
+            <w:r>
+              <w:rPr>
+                <w:rFonts w:asciiTheme="minorHAnsi" w:hAnsiTheme="minorHAnsi" w:cs="Arial"/>
+              </w:rPr>
+              <w:t xml:space="preserve"> </w:t>
+            </w:r>
+            <w:proofErr w:type="spellStart"/>
+            <w:r>
+              <w:rPr>
+                <w:rFonts w:asciiTheme="minorHAnsi" w:hAnsiTheme="minorHAnsi" w:cs="Arial"/>
+              </w:rPr>
+              <w:t>untuk</w:t>
+            </w:r>
+            <w:proofErr w:type="spellEnd"/>
+            <w:r>
+              <w:rPr>
+                <w:rFonts w:asciiTheme="minorHAnsi" w:hAnsiTheme="minorHAnsi" w:cs="Arial"/>
+              </w:rPr>
+              <w:t xml:space="preserve"> </w:t>
+            </w:r>
+            <w:proofErr w:type="spellStart"/>
+            <w:r>
+              <w:rPr>
+                <w:rFonts w:asciiTheme="minorHAnsi" w:hAnsiTheme="minorHAnsi" w:cs="Arial"/>
+              </w:rPr>
+              <w:t>dipergunakan</w:t>
+            </w:r>
+            <w:proofErr w:type="spellEnd"/>
+            <w:r>
+              <w:rPr>
+                <w:rFonts w:asciiTheme="minorHAnsi" w:hAnsiTheme="minorHAnsi" w:cs="Arial"/>
+              </w:rPr>
+              <w:t xml:space="preserve"> </w:t>
+            </w:r>
+            <w:proofErr w:type="spellStart"/>
+            <w:r>
+              <w:rPr>
+                <w:rFonts w:asciiTheme="minorHAnsi" w:hAnsiTheme="minorHAnsi" w:cs="Arial"/>
+              </w:rPr>
+              <w:t>sebagaimana</w:t>
+            </w:r>
+            <w:proofErr w:type="spellEnd"/>
+            <w:r>
+              <w:rPr>
+                <w:rFonts w:asciiTheme="minorHAnsi" w:hAnsiTheme="minorHAnsi" w:cs="Arial"/>
+              </w:rPr>
+              <w:t xml:space="preserve"> </w:t>
+            </w:r>
+            <w:proofErr w:type="spellStart"/>
+            <w:r>
+              <w:rPr>
+                <w:rFonts w:asciiTheme="minorHAnsi" w:hAnsiTheme="minorHAnsi" w:cs="Arial"/>
+              </w:rPr>
+              <w:t>mestinya</w:t>
+            </w:r>
+            <w:proofErr w:type="spellEnd"/>
+            <w:r>
+              <w:rPr>
+                <w:rFonts w:asciiTheme="minorHAnsi" w:hAnsiTheme="minorHAnsi" w:cs="Arial"/>
+              </w:rPr>
+              <w:t>.</w:t>
             </w:r>
           </w:p>
         </w:tc>
@@ -883,14 +1657,42 @@
           <w:rFonts w:ascii="Arial Narrow" w:hAnsi="Arial Narrow"/>
         </w:rPr>
         <w:tab/>
-        <w:t xml:space="preserve"> Di keluarkan di </w:t>
-      </w:r>
-      <w:r>
-        <w:rPr>
-          <w:rFonts w:ascii="Arial Narrow" w:hAnsi="Arial Narrow"/>
-        </w:rPr>
-        <w:tab/>
-        <w:t xml:space="preserve">  : {vars.desa}</w:t>
+        <w:t xml:space="preserve"> Di </w:t>
+      </w:r>
+      <w:proofErr w:type="spellStart"/>
+      <w:r>
+        <w:rPr>
+          <w:rFonts w:ascii="Arial Narrow" w:hAnsi="Arial Narrow"/>
+        </w:rPr>
+        <w:t>keluarkan</w:t>
+      </w:r>
+      <w:proofErr w:type="spellEnd"/>
+      <w:r>
+        <w:rPr>
+          <w:rFonts w:ascii="Arial Narrow" w:hAnsi="Arial Narrow"/>
+        </w:rPr>
+        <w:t xml:space="preserve"> di </w:t>
+      </w:r>
+      <w:r>
+        <w:rPr>
+          <w:rFonts w:ascii="Arial Narrow" w:hAnsi="Arial Narrow"/>
+        </w:rPr>
+        <w:tab/>
+        <w:t xml:space="preserve">  : {</w:t>
+      </w:r>
+      <w:proofErr w:type="spellStart"/>
+      <w:r>
+        <w:rPr>
+          <w:rFonts w:ascii="Arial Narrow" w:hAnsi="Arial Narrow"/>
+        </w:rPr>
+        <w:t>vars.desa</w:t>
+      </w:r>
+      <w:proofErr w:type="spellEnd"/>
+      <w:r>
+        <w:rPr>
+          <w:rFonts w:ascii="Arial Narrow" w:hAnsi="Arial Narrow"/>
+        </w:rPr>
+        <w:t>}</w:t>
       </w:r>
     </w:p>
     <w:p>
@@ -926,20 +1728,63 @@
         <w:tab/>
         <w:t xml:space="preserve"> </w:t>
       </w:r>
+      <w:proofErr w:type="spellStart"/>
       <w:r>
         <w:rPr>
           <w:rFonts w:ascii="Arial Narrow" w:hAnsi="Arial Narrow"/>
           <w:u w:val="single"/>
         </w:rPr>
-        <w:t>Pada Tanggal</w:t>
-      </w:r>
+        <w:t>Pada</w:t>
+      </w:r>
+      <w:proofErr w:type="spellEnd"/>
       <w:r>
         <w:rPr>
           <w:rFonts w:ascii="Arial Narrow" w:hAnsi="Arial Narrow"/>
           <w:u w:val="single"/>
         </w:rPr>
-        <w:tab/>
-        <w:t xml:space="preserve">  : {vars.tanggal}</w:t>
+        <w:t xml:space="preserve"> </w:t>
+      </w:r>
+      <w:proofErr w:type="spellStart"/>
+      <w:r>
+        <w:rPr>
+          <w:rFonts w:ascii="Arial Narrow" w:hAnsi="Arial Narrow"/>
+          <w:u w:val="single"/>
+        </w:rPr>
+        <w:t>Tanggal</w:t>
+      </w:r>
+      <w:proofErr w:type="spellEnd"/>
+      <w:r>
+        <w:rPr>
+          <w:rFonts w:ascii="Arial Narrow" w:hAnsi="Arial Narrow"/>
+          <w:u w:val="single"/>
+        </w:rPr>
+        <w:tab/>
+        <w:t xml:space="preserve">  : {</w:t>
+      </w:r>
+      <w:proofErr w:type="spellStart"/>
+      <w:r>
+        <w:rPr>
+          <w:rFonts w:ascii="Arial Narrow" w:hAnsi="Arial Narrow"/>
+          <w:u w:val="single"/>
+        </w:rPr>
+        <w:t>vars.</w:t>
+      </w:r>
+      <w:bookmarkStart w:id="1" w:name="_GoBack"/>
+      <w:r>
+        <w:rPr>
+          <w:rFonts w:ascii="Arial Narrow" w:hAnsi="Arial Narrow"/>
+          <w:u w:val="single"/>
+        </w:rPr>
+        <w:t>tanggal</w:t>
+      </w:r>
+      <w:bookmarkEnd w:id="1"/>
+      <w:proofErr w:type="spellEnd"/>
+      <w:r>
+        <w:rPr>
+          <w:rFonts w:ascii="Arial Narrow" w:hAnsi="Arial Narrow"/>
+          <w:u w:val="single"/>
+        </w:rPr>
+        <w:t>}</w:t>
       </w:r>
     </w:p>
     <w:p>
@@ -1025,13 +1870,49 @@
         <w:rPr>
           <w:rFonts w:ascii="Arial Narrow" w:hAnsi="Arial Narrow"/>
         </w:rPr>
-        <w:t>{vars.jabatan} Desa</w:t>
-      </w:r>
-      <w:r>
-        <w:rPr>
-          <w:rFonts w:ascii="Arial Narrow" w:hAnsi="Arial Narrow"/>
-        </w:rPr>
-        <w:t xml:space="preserve"> {vars.desa}</w:t>
+        <w:t>{</w:t>
+      </w:r>
+      <w:proofErr w:type="spellStart"/>
+      <w:r>
+        <w:rPr>
+          <w:rFonts w:ascii="Arial Narrow" w:hAnsi="Arial Narrow"/>
+        </w:rPr>
+        <w:t>vars.jabatan</w:t>
+      </w:r>
+      <w:proofErr w:type="spellEnd"/>
+      <w:r>
+        <w:rPr>
+          <w:rFonts w:ascii="Arial Narrow" w:hAnsi="Arial Narrow"/>
+        </w:rPr>
+        <w:t xml:space="preserve">} </w:t>
+      </w:r>
+      <w:proofErr w:type="spellStart"/>
+      <w:r>
+        <w:rPr>
+          <w:rFonts w:ascii="Arial Narrow" w:hAnsi="Arial Narrow"/>
+        </w:rPr>
+        <w:t>Desa</w:t>
+      </w:r>
+      <w:proofErr w:type="spellEnd"/>
+      <w:r>
+        <w:rPr>
+          <w:rFonts w:ascii="Arial Narrow" w:hAnsi="Arial Narrow"/>
+        </w:rPr>
+        <w:t xml:space="preserve"> {</w:t>
+      </w:r>
+      <w:proofErr w:type="spellStart"/>
+      <w:r>
+        <w:rPr>
+          <w:rFonts w:ascii="Arial Narrow" w:hAnsi="Arial Narrow"/>
+        </w:rPr>
+        <w:t>vars.desa</w:t>
+      </w:r>
+      <w:proofErr w:type="spellEnd"/>
+      <w:r>
+        <w:rPr>
+          <w:rFonts w:ascii="Arial Narrow" w:hAnsi="Arial Narrow"/>
+        </w:rPr>
+        <w:t>}</w:t>
       </w:r>
       <w:r>
         <w:rPr>
@@ -1039,8 +1920,6 @@
         </w:rPr>
         <w:t>,</w:t>
       </w:r>
-      <w:bookmarkStart w:id="1" w:name="_GoBack"/>
-      <w:bookmarkEnd w:id="1"/>
     </w:p>
     <w:p>
       <w:pPr>
@@ -1219,7 +2098,25 @@
           <w:b/>
           <w:u w:val="thick"/>
         </w:rPr>
-        <w:t xml:space="preserve">{vars.nama} </w:t>
+        <w:t>{</w:t>
+      </w:r>
+      <w:proofErr w:type="spellStart"/>
+      <w:r>
+        <w:rPr>
+          <w:rFonts w:ascii="Arial Narrow" w:hAnsi="Arial Narrow"/>
+          <w:b/>
+          <w:u w:val="thick"/>
+        </w:rPr>
+        <w:t>vars.nama</w:t>
+      </w:r>
+      <w:proofErr w:type="spellEnd"/>
+      <w:r>
+        <w:rPr>
+          <w:rFonts w:ascii="Arial Narrow" w:hAnsi="Arial Narrow"/>
+          <w:b/>
+          <w:u w:val="thick"/>
+        </w:rPr>
+        <w:t xml:space="preserve">} </w:t>
       </w:r>
     </w:p>
     <w:p>
@@ -1294,7 +2191,15 @@
           <w:b/>
         </w:rPr>
         <w:tab/>
-        <w:t xml:space="preserve"> Nip </w:t>
+        <w:t xml:space="preserve"> </w:t>
+      </w:r>
+      <w:proofErr w:type="gramStart"/>
+      <w:r>
+        <w:rPr>
+          <w:rFonts w:ascii="Arial Narrow" w:hAnsi="Arial Narrow"/>
+          <w:b/>
+        </w:rPr>
+        <w:t xml:space="preserve">Nip </w:t>
       </w:r>
       <w:r>
         <w:rPr>
@@ -1302,7 +2207,34 @@
           <w:b/>
           <w:color w:val="262626" w:themeColor="text1" w:themeTint="D9"/>
         </w:rPr>
-        <w:t>: {vars.nip}</w:t>
+        <w:t>:</w:t>
+      </w:r>
+      <w:proofErr w:type="gramEnd"/>
+      <w:r>
+        <w:rPr>
+          <w:rFonts w:ascii="Arial Narrow" w:hAnsi="Arial Narrow"/>
+          <w:b/>
+          <w:color w:val="262626" w:themeColor="text1" w:themeTint="D9"/>
+        </w:rPr>
+        <w:t xml:space="preserve"> {</w:t>
+      </w:r>
+      <w:proofErr w:type="spellStart"/>
+      <w:r>
+        <w:rPr>
+          <w:rFonts w:ascii="Arial Narrow" w:hAnsi="Arial Narrow"/>
+          <w:b/>
+          <w:color w:val="262626" w:themeColor="text1" w:themeTint="D9"/>
+        </w:rPr>
+        <w:t>vars.nip</w:t>
+      </w:r>
+      <w:proofErr w:type="spellEnd"/>
+      <w:r>
+        <w:rPr>
+          <w:rFonts w:ascii="Arial Narrow" w:hAnsi="Arial Narrow"/>
+          <w:b/>
+          <w:color w:val="262626" w:themeColor="text1" w:themeTint="D9"/>
+        </w:rPr>
+        <w:t>}</w:t>
       </w:r>
       <w:r>
         <w:rPr>
@@ -1332,7 +2264,7 @@
 </file>
 
 <file path=word/styles.xml><?xml version="1.0" encoding="utf-8"?>
-<w:styles xmlns:mc="http://schemas.openxmlformats.org/markup-compatibility/2006" xmlns:r="http://schemas.openxmlformats.org/officeDocument/2006/relationships" xmlns:w="http://schemas.openxmlformats.org/wordprocessingml/2006/main" xmlns:w14="http://schemas.microsoft.com/office/word/2010/wordml" xmlns:w15="http://schemas.microsoft.com/office/word/2012/wordml" xmlns:w16cid="http://schemas.microsoft.com/office/word/2016/wordml/cid" xmlns:w16se="http://schemas.microsoft.com/office/word/2015/wordml/symex" mc:Ignorable="w14 w15 w16se w16cid">
+<w:styles xmlns:mc="http://schemas.openxmlformats.org/markup-compatibility/2006" xmlns:r="http://schemas.openxmlformats.org/officeDocument/2006/relationships" xmlns:w="http://schemas.openxmlformats.org/wordprocessingml/2006/main" xmlns:w14="http://schemas.microsoft.com/office/word/2010/wordml" xmlns:w15="http://schemas.microsoft.com/office/word/2012/wordml" mc:Ignorable="w14 w15">
   <w:docDefaults>
     <w:rPrDefault>
       <w:rPr>
@@ -1348,7 +2280,7 @@
       </w:pPr>
     </w:pPrDefault>
   </w:docDefaults>
-  <w:latentStyles w:defLockedState="0" w:defUIPriority="99" w:defSemiHidden="0" w:defUnhideWhenUsed="0" w:defQFormat="0" w:count="375">
+  <w:latentStyles w:defLockedState="0" w:defUIPriority="99" w:defSemiHidden="0" w:defUnhideWhenUsed="0" w:defQFormat="0" w:count="371">
     <w:lsdException w:name="Normal" w:uiPriority="0" w:qFormat="1"/>
     <w:lsdException w:name="heading 1" w:uiPriority="9" w:qFormat="1"/>
     <w:lsdException w:name="heading 2" w:semiHidden="1" w:uiPriority="9" w:unhideWhenUsed="1" w:qFormat="1"/>
@@ -1720,10 +2652,6 @@
     <w:lsdException w:name="List Table 5 Dark Accent 6" w:uiPriority="50"/>
     <w:lsdException w:name="List Table 6 Colorful Accent 6" w:uiPriority="51"/>
     <w:lsdException w:name="List Table 7 Colorful Accent 6" w:uiPriority="52"/>
-    <w:lsdException w:name="Mention" w:semiHidden="1" w:unhideWhenUsed="1"/>
-    <w:lsdException w:name="Smart Hyperlink" w:semiHidden="1" w:unhideWhenUsed="1"/>
-    <w:lsdException w:name="Hashtag" w:semiHidden="1" w:unhideWhenUsed="1"/>
-    <w:lsdException w:name="Unresolved Mention" w:semiHidden="1" w:unhideWhenUsed="1"/>
   </w:latentStyles>
   <w:style w:type="paragraph" w:default="1" w:styleId="Normal">
     <w:name w:val="Normal"/>

</xml_diff>